<commit_message>
Added ARCHIVE and SCALE x y commands, manual updates. Push to ensure GitHub consistent
</commit_message>
<xml_diff>
--- a/Manual/20 SIMULATOR.docx
+++ b/Manual/20 SIMULATOR.docx
@@ -1,6 +1,6 @@
 
 <file path=word/document.xml><?xml version="1.0" encoding="utf-8"?>
-<w:document xmlns:wpc="http://schemas.microsoft.com/office/word/2010/wordprocessingCanvas" xmlns:cx="http://schemas.microsoft.com/office/drawing/2014/chartex" xmlns:cx1="http://schemas.microsoft.com/office/drawing/2015/9/8/chartex" xmlns:cx2="http://schemas.microsoft.com/office/drawing/2015/10/21/chartex" xmlns:cx3="http://schemas.microsoft.com/office/drawing/2016/5/9/chartex" xmlns:cx4="http://schemas.microsoft.com/office/drawing/2016/5/10/chartex" xmlns:cx5="http://schemas.microsoft.com/office/drawing/2016/5/11/chartex" xmlns:cx6="http://schemas.microsoft.com/office/drawing/2016/5/12/chartex" xmlns:cx7="http://schemas.microsoft.com/office/drawing/2016/5/13/chartex" xmlns:cx8="http://schemas.microsoft.com/office/drawing/2016/5/14/chartex" xmlns:mc="http://schemas.openxmlformats.org/markup-compatibility/2006" xmlns:aink="http://schemas.microsoft.com/office/drawing/2016/ink" xmlns:am3d="http://schemas.microsoft.com/office/drawing/2017/model3d" xmlns:o="urn:schemas-microsoft-com:office:office" xmlns:r="http://schemas.openxmlformats.org/officeDocument/2006/relationships" xmlns:m="http://schemas.openxmlformats.org/officeDocument/2006/math" xmlns:v="urn:schemas-microsoft-com:vml" xmlns:wp14="http://schemas.microsoft.com/office/word/2010/wordprocessingDrawing" xmlns:wp="http://schemas.openxmlformats.org/drawingml/2006/wordprocessingDrawing" xmlns:w10="urn:schemas-microsoft-com:office:word" xmlns:w="http://schemas.openxmlformats.org/wordprocessingml/2006/main" xmlns:w14="http://schemas.microsoft.com/office/word/2010/wordml" xmlns:w15="http://schemas.microsoft.com/office/word/2012/wordml" xmlns:w16cex="http://schemas.microsoft.com/office/word/2018/wordml/cex" xmlns:w16cid="http://schemas.microsoft.com/office/word/2016/wordml/cid" xmlns:w16="http://schemas.microsoft.com/office/word/2018/wordml" xmlns:w16se="http://schemas.microsoft.com/office/word/2015/wordml/symex" xmlns:wpg="http://schemas.microsoft.com/office/word/2010/wordprocessingGroup" xmlns:wpi="http://schemas.microsoft.com/office/word/2010/wordprocessingInk" xmlns:wne="http://schemas.microsoft.com/office/word/2006/wordml" xmlns:wps="http://schemas.microsoft.com/office/word/2010/wordprocessingShape" mc:Ignorable="w14 w15 w16se w16cid w16 w16cex wp14">
+<w:document xmlns:wpc="http://schemas.microsoft.com/office/word/2010/wordprocessingCanvas" xmlns:cx="http://schemas.microsoft.com/office/drawing/2014/chartex" xmlns:cx1="http://schemas.microsoft.com/office/drawing/2015/9/8/chartex" xmlns:cx2="http://schemas.microsoft.com/office/drawing/2015/10/21/chartex" xmlns:cx3="http://schemas.microsoft.com/office/drawing/2016/5/9/chartex" xmlns:cx4="http://schemas.microsoft.com/office/drawing/2016/5/10/chartex" xmlns:cx5="http://schemas.microsoft.com/office/drawing/2016/5/11/chartex" xmlns:cx6="http://schemas.microsoft.com/office/drawing/2016/5/12/chartex" xmlns:cx7="http://schemas.microsoft.com/office/drawing/2016/5/13/chartex" xmlns:cx8="http://schemas.microsoft.com/office/drawing/2016/5/14/chartex" xmlns:mc="http://schemas.openxmlformats.org/markup-compatibility/2006" xmlns:aink="http://schemas.microsoft.com/office/drawing/2016/ink" xmlns:am3d="http://schemas.microsoft.com/office/drawing/2017/model3d" xmlns:o="urn:schemas-microsoft-com:office:office" xmlns:oel="http://schemas.microsoft.com/office/2019/extlst" xmlns:r="http://schemas.openxmlformats.org/officeDocument/2006/relationships" xmlns:m="http://schemas.openxmlformats.org/officeDocument/2006/math" xmlns:v="urn:schemas-microsoft-com:vml" xmlns:wp14="http://schemas.microsoft.com/office/word/2010/wordprocessingDrawing" xmlns:wp="http://schemas.openxmlformats.org/drawingml/2006/wordprocessingDrawing" xmlns:w10="urn:schemas-microsoft-com:office:word" xmlns:w="http://schemas.openxmlformats.org/wordprocessingml/2006/main" xmlns:w14="http://schemas.microsoft.com/office/word/2010/wordml" xmlns:w15="http://schemas.microsoft.com/office/word/2012/wordml" xmlns:w16cex="http://schemas.microsoft.com/office/word/2018/wordml/cex" xmlns:w16cid="http://schemas.microsoft.com/office/word/2016/wordml/cid" xmlns:w16="http://schemas.microsoft.com/office/word/2018/wordml" xmlns:w16sdtdh="http://schemas.microsoft.com/office/word/2020/wordml/sdtdatahash" xmlns:w16se="http://schemas.microsoft.com/office/word/2015/wordml/symex" xmlns:wpg="http://schemas.microsoft.com/office/word/2010/wordprocessingGroup" xmlns:wpi="http://schemas.microsoft.com/office/word/2010/wordprocessingInk" xmlns:wne="http://schemas.microsoft.com/office/word/2006/wordml" xmlns:wps="http://schemas.microsoft.com/office/word/2010/wordprocessingShape" mc:Ignorable="w14 w15 w16se w16cid w16 w16cex w16sdtdh wp14">
   <w:body>
     <w:p>
       <w:pPr>
@@ -263,25 +263,7 @@
           <w:sz w:val="24"/>
           <w:szCs w:val="24"/>
         </w:rPr>
-        <w:t xml:space="preserve">system, together with a few </w:t>
-      </w:r>
-      <w:proofErr w:type="gramStart"/>
-      <w:r>
-        <w:rPr>
-          <w:rFonts w:ascii="Courier New" w:hAnsi="Courier New" w:cs="Courier New"/>
-          <w:sz w:val="24"/>
-          <w:szCs w:val="24"/>
-        </w:rPr>
-        <w:t>demonstration</w:t>
-      </w:r>
-      <w:proofErr w:type="gramEnd"/>
-      <w:r>
-        <w:rPr>
-          <w:rFonts w:ascii="Courier New" w:hAnsi="Courier New" w:cs="Courier New"/>
-          <w:sz w:val="24"/>
-          <w:szCs w:val="24"/>
-        </w:rPr>
-        <w:t xml:space="preserve"> programs. </w:t>
+        <w:t xml:space="preserve">system, together with a few demonstration programs. </w:t>
       </w:r>
       <w:r>
         <w:rPr>
@@ -2529,6 +2511,93 @@
           <w:szCs w:val="24"/>
         </w:rPr>
       </w:pPr>
+    </w:p>
+    <w:p>
+      <w:pPr>
+        <w:tabs>
+          <w:tab w:val="clear" w:pos="360"/>
+          <w:tab w:val="clear" w:pos="9360"/>
+          <w:tab w:val="left" w:pos="3686"/>
+        </w:tabs>
+        <w:ind w:left="2880" w:hanging="2880"/>
+        <w:rPr>
+          <w:rFonts w:ascii="Courier New" w:hAnsi="Courier New" w:cs="Courier New"/>
+          <w:szCs w:val="24"/>
+        </w:rPr>
+      </w:pPr>
+      <w:r>
+        <w:rPr>
+          <w:rFonts w:ascii="Courier New" w:hAnsi="Courier New" w:cs="Courier New"/>
+          <w:szCs w:val="24"/>
+        </w:rPr>
+        <w:t>ARCHIVE</w:t>
+      </w:r>
+      <w:r>
+        <w:rPr>
+          <w:rFonts w:ascii="Courier New" w:hAnsi="Courier New" w:cs="Courier New"/>
+          <w:szCs w:val="24"/>
+        </w:rPr>
+        <w:tab/>
+        <w:t xml:space="preserve">Select </w:t>
+      </w:r>
+      <w:proofErr w:type="spellStart"/>
+      <w:r>
+        <w:rPr>
+          <w:rFonts w:ascii="Courier New" w:hAnsi="Courier New" w:cs="Courier New"/>
+          <w:szCs w:val="24"/>
+        </w:rPr>
+        <w:t>SoftwareArchive</w:t>
+      </w:r>
+      <w:proofErr w:type="spellEnd"/>
+      <w:r>
+        <w:rPr>
+          <w:rFonts w:ascii="Courier New" w:hAnsi="Courier New" w:cs="Courier New"/>
+          <w:szCs w:val="24"/>
+        </w:rPr>
+        <w:t xml:space="preserve"> folder as current folder, if available</w:t>
+      </w:r>
+    </w:p>
+    <w:p>
+      <w:pPr>
+        <w:tabs>
+          <w:tab w:val="clear" w:pos="360"/>
+          <w:tab w:val="clear" w:pos="9360"/>
+          <w:tab w:val="left" w:pos="3686"/>
+        </w:tabs>
+        <w:ind w:left="2880" w:hanging="2880"/>
+        <w:rPr>
+          <w:rFonts w:ascii="Courier New" w:hAnsi="Courier New" w:cs="Courier New"/>
+          <w:szCs w:val="24"/>
+        </w:rPr>
+      </w:pPr>
+    </w:p>
+    <w:p>
+      <w:pPr>
+        <w:tabs>
+          <w:tab w:val="clear" w:pos="360"/>
+          <w:tab w:val="clear" w:pos="9360"/>
+          <w:tab w:val="left" w:pos="3686"/>
+        </w:tabs>
+        <w:ind w:left="2880" w:hanging="2880"/>
+        <w:rPr>
+          <w:rFonts w:ascii="Courier New" w:hAnsi="Courier New" w:cs="Courier New"/>
+          <w:szCs w:val="24"/>
+        </w:rPr>
+      </w:pPr>
+    </w:p>
+    <w:p>
+      <w:pPr>
+        <w:tabs>
+          <w:tab w:val="clear" w:pos="360"/>
+          <w:tab w:val="clear" w:pos="9360"/>
+          <w:tab w:val="left" w:pos="3686"/>
+        </w:tabs>
+        <w:ind w:left="2880" w:hanging="2880"/>
+        <w:rPr>
+          <w:rFonts w:ascii="Courier New" w:hAnsi="Courier New" w:cs="Courier New"/>
+          <w:szCs w:val="24"/>
+        </w:rPr>
+      </w:pPr>
       <w:r>
         <w:rPr>
           <w:rFonts w:ascii="Courier New" w:hAnsi="Courier New" w:cs="Courier New"/>
@@ -2556,6 +2625,7 @@
           <w:rFonts w:ascii="Courier New" w:hAnsi="Courier New" w:cs="Courier New"/>
           <w:szCs w:val="24"/>
         </w:rPr>
+        <w:lastRenderedPageBreak/>
         <w:t>ATtach</w:t>
       </w:r>
       <w:proofErr w:type="spellEnd"/>
@@ -2586,15 +2656,7 @@
           <w:szCs w:val="24"/>
         </w:rPr>
         <w:tab/>
-        <w:t xml:space="preserve">Set up a magnetic tape file and associate with magnetic tape handler n (n=0,1,2,3).   If the file exists it is opened, otherwise a new file is created.  If WP is included, </w:t>
-      </w:r>
-      <w:r>
-        <w:rPr>
-          <w:rFonts w:ascii="Courier New" w:hAnsi="Courier New" w:cs="Courier New"/>
-          <w:szCs w:val="24"/>
-        </w:rPr>
-        <w:lastRenderedPageBreak/>
-        <w:t>the tape is opened for reading and writing (as if a write permit ring had been fitted).</w:t>
+        <w:t>Set up a magnetic tape file and associate with magnetic tape handler n (n=0,1,2,3).   If the file exists it is opened, otherwise a new file is created.  If WP is included, the tape is opened for reading and writing (as if a write permit ring had been fitted).</w:t>
       </w:r>
     </w:p>
     <w:p>
@@ -2921,12 +2983,35 @@
           <w:szCs w:val="24"/>
         </w:rPr>
       </w:pPr>
-      <w:r>
-        <w:rPr>
-          <w:rFonts w:ascii="Courier New" w:hAnsi="Courier New" w:cs="Courier New"/>
-          <w:szCs w:val="24"/>
-        </w:rPr>
-        <w:t>Attach PTR FILE &lt;file&gt; [&lt;mode&gt;]</w:t>
+      <w:proofErr w:type="spellStart"/>
+      <w:r>
+        <w:rPr>
+          <w:rFonts w:ascii="Courier New" w:hAnsi="Courier New" w:cs="Courier New"/>
+          <w:szCs w:val="24"/>
+        </w:rPr>
+        <w:t>A</w:t>
+      </w:r>
+      <w:r>
+        <w:rPr>
+          <w:rFonts w:ascii="Courier New" w:hAnsi="Courier New" w:cs="Courier New"/>
+          <w:szCs w:val="24"/>
+        </w:rPr>
+        <w:t>T</w:t>
+      </w:r>
+      <w:r>
+        <w:rPr>
+          <w:rFonts w:ascii="Courier New" w:hAnsi="Courier New" w:cs="Courier New"/>
+          <w:szCs w:val="24"/>
+        </w:rPr>
+        <w:t>tach</w:t>
+      </w:r>
+      <w:proofErr w:type="spellEnd"/>
+      <w:r>
+        <w:rPr>
+          <w:rFonts w:ascii="Courier New" w:hAnsi="Courier New" w:cs="Courier New"/>
+          <w:szCs w:val="24"/>
+        </w:rPr>
+        <w:t xml:space="preserve"> PTR FILE &lt;file&gt; [&lt;mode&gt;]</w:t>
       </w:r>
     </w:p>
     <w:p>
@@ -3115,12 +3200,27 @@
           <w:szCs w:val="24"/>
         </w:rPr>
       </w:pPr>
+    </w:p>
+    <w:p>
+      <w:pPr>
+        <w:tabs>
+          <w:tab w:val="clear" w:pos="360"/>
+          <w:tab w:val="clear" w:pos="9360"/>
+          <w:tab w:val="left" w:pos="3686"/>
+        </w:tabs>
+        <w:ind w:left="2880" w:hanging="2880"/>
+        <w:rPr>
+          <w:rFonts w:ascii="Courier New" w:hAnsi="Courier New" w:cs="Courier New"/>
+          <w:szCs w:val="24"/>
+        </w:rPr>
+      </w:pPr>
       <w:proofErr w:type="spellStart"/>
       <w:r>
         <w:rPr>
           <w:rFonts w:ascii="Courier New" w:hAnsi="Courier New" w:cs="Courier New"/>
           <w:szCs w:val="24"/>
         </w:rPr>
+        <w:lastRenderedPageBreak/>
         <w:t>ATtach</w:t>
       </w:r>
       <w:proofErr w:type="spellEnd"/>
@@ -3167,15 +3267,7 @@
           <w:szCs w:val="24"/>
         </w:rPr>
         <w:tab/>
-        <w:t xml:space="preserve">Read the lines following up until a terminating line consisting of &lt;!!&gt; (only) and use for future paper tape input.  By the default the lines are interpreted as </w:t>
-      </w:r>
-      <w:r>
-        <w:rPr>
-          <w:rFonts w:ascii="Courier New" w:hAnsi="Courier New" w:cs="Courier New"/>
-          <w:szCs w:val="24"/>
-        </w:rPr>
-        <w:lastRenderedPageBreak/>
-        <w:t xml:space="preserve">900 </w:t>
+        <w:t xml:space="preserve">Read the lines following up until a terminating line consisting of &lt;!!&gt; (only) and use for future paper tape input.  By the default the lines are interpreted as 900 </w:t>
       </w:r>
       <w:proofErr w:type="spellStart"/>
       <w:r>
@@ -3607,6 +3699,7 @@
           <w:rFonts w:ascii="Courier New" w:hAnsi="Courier New" w:cs="Courier New"/>
           <w:szCs w:val="24"/>
         </w:rPr>
+        <w:lastRenderedPageBreak/>
         <w:t>Break OFF [&lt;address&gt;]</w:t>
       </w:r>
       <w:r>
@@ -3657,7 +3750,6 @@
           <w:rFonts w:ascii="Courier New" w:hAnsi="Courier New" w:cs="Courier New"/>
           <w:szCs w:val="24"/>
         </w:rPr>
-        <w:lastRenderedPageBreak/>
         <w:t>Break ON &lt;address&gt; {&lt;address&gt;}</w:t>
       </w:r>
       <w:r>
@@ -3916,7 +4008,73 @@
           <w:rFonts w:ascii="Courier New" w:hAnsi="Courier New" w:cs="Courier New"/>
           <w:szCs w:val="24"/>
         </w:rPr>
-        <w:t>Detach CRD</w:t>
+        <w:t>DEMOS</w:t>
+      </w:r>
+      <w:r>
+        <w:rPr>
+          <w:rFonts w:ascii="Courier New" w:hAnsi="Courier New" w:cs="Courier New"/>
+          <w:szCs w:val="24"/>
+        </w:rPr>
+        <w:tab/>
+        <w:t>Select DEMOS folder as current folder, if available.</w:t>
+      </w:r>
+    </w:p>
+    <w:p>
+      <w:pPr>
+        <w:tabs>
+          <w:tab w:val="clear" w:pos="360"/>
+          <w:tab w:val="clear" w:pos="9360"/>
+          <w:tab w:val="left" w:pos="3686"/>
+        </w:tabs>
+        <w:ind w:left="2880" w:hanging="2880"/>
+        <w:rPr>
+          <w:rFonts w:ascii="Courier New" w:hAnsi="Courier New" w:cs="Courier New"/>
+          <w:szCs w:val="24"/>
+        </w:rPr>
+      </w:pPr>
+    </w:p>
+    <w:p>
+      <w:pPr>
+        <w:tabs>
+          <w:tab w:val="clear" w:pos="360"/>
+          <w:tab w:val="clear" w:pos="9360"/>
+          <w:tab w:val="left" w:pos="3686"/>
+        </w:tabs>
+        <w:ind w:left="2880" w:hanging="2880"/>
+        <w:rPr>
+          <w:rFonts w:ascii="Courier New" w:hAnsi="Courier New" w:cs="Courier New"/>
+          <w:szCs w:val="24"/>
+        </w:rPr>
+      </w:pPr>
+      <w:proofErr w:type="spellStart"/>
+      <w:r>
+        <w:rPr>
+          <w:rFonts w:ascii="Courier New" w:hAnsi="Courier New" w:cs="Courier New"/>
+          <w:szCs w:val="24"/>
+        </w:rPr>
+        <w:t>D</w:t>
+      </w:r>
+      <w:r>
+        <w:rPr>
+          <w:rFonts w:ascii="Courier New" w:hAnsi="Courier New" w:cs="Courier New"/>
+          <w:szCs w:val="24"/>
+        </w:rPr>
+        <w:t>E</w:t>
+      </w:r>
+      <w:r>
+        <w:rPr>
+          <w:rFonts w:ascii="Courier New" w:hAnsi="Courier New" w:cs="Courier New"/>
+          <w:szCs w:val="24"/>
+        </w:rPr>
+        <w:t>tach</w:t>
+      </w:r>
+      <w:proofErr w:type="spellEnd"/>
+      <w:r>
+        <w:rPr>
+          <w:rFonts w:ascii="Courier New" w:hAnsi="Courier New" w:cs="Courier New"/>
+          <w:szCs w:val="24"/>
+        </w:rPr>
+        <w:t xml:space="preserve"> CRD</w:t>
       </w:r>
       <w:r>
         <w:rPr>
@@ -4174,6 +4332,7 @@
           <w:rFonts w:ascii="Courier New" w:hAnsi="Courier New" w:cs="Courier New"/>
           <w:szCs w:val="24"/>
         </w:rPr>
+        <w:lastRenderedPageBreak/>
         <w:t>DEtach</w:t>
       </w:r>
       <w:proofErr w:type="spellEnd"/>
@@ -4269,7 +4428,6 @@
           <w:rFonts w:ascii="Courier New" w:hAnsi="Courier New" w:cs="Courier New"/>
           <w:szCs w:val="24"/>
         </w:rPr>
-        <w:lastRenderedPageBreak/>
         <w:t>DIRectory</w:t>
       </w:r>
       <w:proofErr w:type="spellEnd"/>
@@ -4629,6 +4787,146 @@
           <w:rFonts w:ascii="Courier New" w:hAnsi="Courier New" w:cs="Courier New"/>
           <w:szCs w:val="24"/>
         </w:rPr>
+        <w:t>Enter &lt;address&gt;</w:t>
+      </w:r>
+    </w:p>
+    <w:p>
+      <w:pPr>
+        <w:tabs>
+          <w:tab w:val="clear" w:pos="360"/>
+          <w:tab w:val="clear" w:pos="9360"/>
+          <w:tab w:val="left" w:pos="3686"/>
+        </w:tabs>
+        <w:ind w:left="2880" w:hanging="2880"/>
+        <w:rPr>
+          <w:rFonts w:ascii="Courier New" w:hAnsi="Courier New" w:cs="Courier New"/>
+          <w:szCs w:val="24"/>
+        </w:rPr>
+      </w:pPr>
+      <w:r>
+        <w:rPr>
+          <w:rFonts w:ascii="Courier New" w:hAnsi="Courier New" w:cs="Courier New"/>
+          <w:szCs w:val="24"/>
+        </w:rPr>
+        <w:tab/>
+        <w:t>Store the value of the word generator at the specified address.</w:t>
+      </w:r>
+    </w:p>
+    <w:p>
+      <w:pPr>
+        <w:tabs>
+          <w:tab w:val="clear" w:pos="360"/>
+          <w:tab w:val="clear" w:pos="9360"/>
+          <w:tab w:val="left" w:pos="3686"/>
+        </w:tabs>
+        <w:ind w:left="2880" w:hanging="2880"/>
+        <w:rPr>
+          <w:rFonts w:ascii="Courier New" w:hAnsi="Courier New" w:cs="Courier New"/>
+          <w:szCs w:val="24"/>
+        </w:rPr>
+      </w:pPr>
+    </w:p>
+    <w:p>
+      <w:pPr>
+        <w:tabs>
+          <w:tab w:val="clear" w:pos="360"/>
+          <w:tab w:val="clear" w:pos="9360"/>
+          <w:tab w:val="left" w:pos="3686"/>
+        </w:tabs>
+        <w:ind w:left="2880" w:hanging="2880"/>
+        <w:rPr>
+          <w:rFonts w:ascii="Courier New" w:hAnsi="Courier New" w:cs="Courier New"/>
+          <w:szCs w:val="24"/>
+        </w:rPr>
+      </w:pPr>
+      <w:r>
+        <w:rPr>
+          <w:rFonts w:ascii="Courier New" w:hAnsi="Courier New" w:cs="Courier New"/>
+          <w:szCs w:val="24"/>
+        </w:rPr>
+        <w:t>Enter &lt;register&gt; &lt;value&gt;</w:t>
+      </w:r>
+      <w:r>
+        <w:rPr>
+          <w:rFonts w:ascii="Courier New" w:hAnsi="Courier New" w:cs="Courier New"/>
+          <w:szCs w:val="24"/>
+        </w:rPr>
+        <w:tab/>
+      </w:r>
+    </w:p>
+    <w:p>
+      <w:pPr>
+        <w:tabs>
+          <w:tab w:val="clear" w:pos="360"/>
+          <w:tab w:val="clear" w:pos="9360"/>
+          <w:tab w:val="left" w:pos="3686"/>
+        </w:tabs>
+        <w:ind w:left="2880" w:hanging="2880"/>
+        <w:rPr>
+          <w:rFonts w:ascii="Courier New" w:hAnsi="Courier New" w:cs="Courier New"/>
+          <w:szCs w:val="24"/>
+        </w:rPr>
+      </w:pPr>
+      <w:r>
+        <w:rPr>
+          <w:rFonts w:ascii="Courier New" w:hAnsi="Courier New" w:cs="Courier New"/>
+          <w:szCs w:val="24"/>
+        </w:rPr>
+        <w:lastRenderedPageBreak/>
+        <w:tab/>
+        <w:t xml:space="preserve">Store the word generator to the specified value and store it in the specified register, A, Q, B or S. Value may be a natural number, a signed integer, a signed decimal fraction, an octal group or a </w:t>
+      </w:r>
+      <w:proofErr w:type="spellStart"/>
+      <w:proofErr w:type="gramStart"/>
+      <w:r>
+        <w:rPr>
+          <w:rFonts w:ascii="Courier New" w:hAnsi="Courier New" w:cs="Courier New"/>
+          <w:szCs w:val="24"/>
+        </w:rPr>
+        <w:t>quasi instruction</w:t>
+      </w:r>
+      <w:proofErr w:type="spellEnd"/>
+      <w:proofErr w:type="gramEnd"/>
+      <w:r>
+        <w:rPr>
+          <w:rFonts w:ascii="Courier New" w:hAnsi="Courier New" w:cs="Courier New"/>
+          <w:szCs w:val="24"/>
+        </w:rPr>
+        <w:t xml:space="preserve"> in the SIR assembler syntax.</w:t>
+      </w:r>
+    </w:p>
+    <w:p>
+      <w:pPr>
+        <w:tabs>
+          <w:tab w:val="clear" w:pos="360"/>
+          <w:tab w:val="clear" w:pos="9360"/>
+          <w:tab w:val="left" w:pos="3686"/>
+        </w:tabs>
+        <w:ind w:left="2880" w:hanging="2880"/>
+        <w:rPr>
+          <w:rFonts w:ascii="Courier New" w:hAnsi="Courier New" w:cs="Courier New"/>
+          <w:szCs w:val="24"/>
+        </w:rPr>
+      </w:pPr>
+    </w:p>
+    <w:p>
+      <w:pPr>
+        <w:tabs>
+          <w:tab w:val="clear" w:pos="360"/>
+          <w:tab w:val="clear" w:pos="9360"/>
+          <w:tab w:val="left" w:pos="3686"/>
+        </w:tabs>
+        <w:ind w:left="2880" w:hanging="2880"/>
+        <w:rPr>
+          <w:rFonts w:ascii="Courier New" w:hAnsi="Courier New" w:cs="Courier New"/>
+          <w:szCs w:val="24"/>
+        </w:rPr>
+      </w:pPr>
+      <w:r>
+        <w:rPr>
+          <w:rFonts w:ascii="Courier New" w:hAnsi="Courier New" w:cs="Courier New"/>
+          <w:szCs w:val="24"/>
+        </w:rPr>
         <w:t>Enter &lt;address&gt; &lt;value&gt;</w:t>
       </w:r>
       <w:r>
@@ -4658,7 +4956,20 @@
           <w:szCs w:val="24"/>
         </w:rPr>
         <w:tab/>
-        <w:t xml:space="preserve">Store the specified value in the specified memory location. Value may be a natural number, a signed integer, a signed decimal fraction, an octal group or a </w:t>
+      </w:r>
+      <w:r>
+        <w:rPr>
+          <w:rFonts w:ascii="Courier New" w:hAnsi="Courier New" w:cs="Courier New"/>
+          <w:szCs w:val="24"/>
+        </w:rPr>
+        <w:t>Set the word generator to the specified value and store it</w:t>
+      </w:r>
+      <w:r>
+        <w:rPr>
+          <w:rFonts w:ascii="Courier New" w:hAnsi="Courier New" w:cs="Courier New"/>
+          <w:szCs w:val="24"/>
+        </w:rPr>
+        <w:t xml:space="preserve"> in the specified memory location. Value may be a natural number, a signed integer, a signed decimal fraction, an octal group or a </w:t>
       </w:r>
       <w:proofErr w:type="spellStart"/>
       <w:r>
@@ -4753,15 +5064,7 @@
           <w:szCs w:val="24"/>
         </w:rPr>
         <w:tab/>
-        <w:t xml:space="preserve">Search the entire store reporting locations whose contents are equal to the specified value.  Value may be a natural </w:t>
-      </w:r>
-      <w:r>
-        <w:rPr>
-          <w:rFonts w:ascii="Courier New" w:hAnsi="Courier New" w:cs="Courier New"/>
-          <w:szCs w:val="24"/>
-        </w:rPr>
-        <w:lastRenderedPageBreak/>
-        <w:t xml:space="preserve">number, a signed integer, a signed decimal fraction, an octal group or a </w:t>
+        <w:t xml:space="preserve">Search the entire store reporting locations whose contents are equal to the specified value.  Value may be a natural number, a signed integer, a signed decimal fraction, an octal group or a </w:t>
       </w:r>
       <w:proofErr w:type="spellStart"/>
       <w:r>
@@ -5039,6 +5342,7 @@
           <w:rFonts w:ascii="Courier New" w:hAnsi="Courier New" w:cs="Courier New"/>
           <w:szCs w:val="24"/>
         </w:rPr>
+        <w:lastRenderedPageBreak/>
         <w:t>Jump II</w:t>
       </w:r>
       <w:r>
@@ -5349,15 +5653,7 @@
           <w:szCs w:val="24"/>
         </w:rPr>
         <w:tab/>
-        <w:t xml:space="preserve">Load the specified module of memory with the contents of the specified file (which </w:t>
-      </w:r>
-      <w:r>
-        <w:rPr>
-          <w:rFonts w:ascii="Courier New" w:hAnsi="Courier New" w:cs="Courier New"/>
-          <w:szCs w:val="24"/>
-        </w:rPr>
-        <w:lastRenderedPageBreak/>
-        <w:t>is expected to be in Don Hunter’s module file format).</w:t>
+        <w:t>Load the specified module of memory with the contents of the specified file (which is expected to be in Don Hunter’s module file format).</w:t>
       </w:r>
     </w:p>
     <w:p>
@@ -5676,6 +5972,13 @@
           <w:szCs w:val="24"/>
         </w:rPr>
         <w:br/>
+      </w:r>
+      <w:r>
+        <w:rPr>
+          <w:rFonts w:ascii="Courier New" w:hAnsi="Courier New" w:cs="Courier New"/>
+          <w:szCs w:val="24"/>
+        </w:rPr>
+        <w:lastRenderedPageBreak/>
         <w:t>&lt;address&gt;: display single location</w:t>
       </w:r>
       <w:r>
@@ -5844,13 +6147,362 @@
         <w:tab/>
       </w:r>
       <w:proofErr w:type="spellStart"/>
+      <w:r>
+        <w:rPr>
+          <w:rFonts w:ascii="Courier New" w:hAnsi="Courier New" w:cs="Courier New"/>
+          <w:szCs w:val="24"/>
+        </w:rPr>
+        <w:t>On</w:t>
+      </w:r>
+      <w:proofErr w:type="spellEnd"/>
+      <w:r>
+        <w:rPr>
+          <w:rFonts w:ascii="Courier New" w:hAnsi="Courier New" w:cs="Courier New"/>
+          <w:szCs w:val="24"/>
+        </w:rPr>
+        <w:t xml:space="preserve"> teletype input only pass through the line feed part of an end of line sequence.</w:t>
+      </w:r>
+    </w:p>
+    <w:p>
+      <w:pPr>
+        <w:tabs>
+          <w:tab w:val="clear" w:pos="360"/>
+          <w:tab w:val="clear" w:pos="9360"/>
+          <w:tab w:val="left" w:pos="3686"/>
+        </w:tabs>
+        <w:ind w:left="2880" w:hanging="2880"/>
+        <w:rPr>
+          <w:rFonts w:ascii="Courier New" w:hAnsi="Courier New" w:cs="Courier New"/>
+          <w:szCs w:val="24"/>
+        </w:rPr>
+      </w:pPr>
+    </w:p>
+    <w:p>
+      <w:pPr>
+        <w:tabs>
+          <w:tab w:val="clear" w:pos="360"/>
+          <w:tab w:val="clear" w:pos="9360"/>
+          <w:tab w:val="left" w:pos="3686"/>
+        </w:tabs>
+        <w:ind w:left="2880" w:hanging="2880"/>
+        <w:rPr>
+          <w:rFonts w:ascii="Courier New" w:hAnsi="Courier New" w:cs="Courier New"/>
+          <w:szCs w:val="24"/>
+        </w:rPr>
+      </w:pPr>
+      <w:proofErr w:type="spellStart"/>
+      <w:r>
+        <w:rPr>
+          <w:rFonts w:ascii="Courier New" w:hAnsi="Courier New" w:cs="Courier New"/>
+          <w:szCs w:val="24"/>
+        </w:rPr>
+        <w:t>NonStop</w:t>
+      </w:r>
+      <w:proofErr w:type="spellEnd"/>
+      <w:r>
+        <w:rPr>
+          <w:rFonts w:ascii="Courier New" w:hAnsi="Courier New" w:cs="Courier New"/>
+          <w:szCs w:val="24"/>
+        </w:rPr>
+        <w:t xml:space="preserve">     OFF     When running commands from a file, return to interactive input on any error or warning message from the simulator (default).</w:t>
+      </w:r>
+    </w:p>
+    <w:p>
+      <w:pPr>
+        <w:tabs>
+          <w:tab w:val="clear" w:pos="360"/>
+          <w:tab w:val="clear" w:pos="9360"/>
+          <w:tab w:val="left" w:pos="3686"/>
+        </w:tabs>
+        <w:ind w:left="2880" w:hanging="2880"/>
+        <w:rPr>
+          <w:rFonts w:ascii="Courier New" w:hAnsi="Courier New" w:cs="Courier New"/>
+          <w:szCs w:val="24"/>
+        </w:rPr>
+      </w:pPr>
+    </w:p>
+    <w:p>
+      <w:pPr>
+        <w:tabs>
+          <w:tab w:val="clear" w:pos="360"/>
+          <w:tab w:val="clear" w:pos="9360"/>
+          <w:tab w:val="left" w:pos="3686"/>
+        </w:tabs>
+        <w:ind w:left="2880" w:hanging="2880"/>
+        <w:rPr>
+          <w:rFonts w:ascii="Courier New" w:hAnsi="Courier New" w:cs="Courier New"/>
+          <w:szCs w:val="24"/>
+        </w:rPr>
+      </w:pPr>
+      <w:proofErr w:type="spellStart"/>
+      <w:r>
+        <w:rPr>
+          <w:rFonts w:ascii="Courier New" w:hAnsi="Courier New" w:cs="Courier New"/>
+          <w:szCs w:val="24"/>
+        </w:rPr>
+        <w:t>NonStop</w:t>
+      </w:r>
+      <w:proofErr w:type="spellEnd"/>
+      <w:r>
+        <w:rPr>
+          <w:rFonts w:ascii="Courier New" w:hAnsi="Courier New" w:cs="Courier New"/>
+          <w:szCs w:val="24"/>
+        </w:rPr>
+        <w:t xml:space="preserve">     </w:t>
+      </w:r>
       <w:proofErr w:type="gramStart"/>
       <w:r>
         <w:rPr>
           <w:rFonts w:ascii="Courier New" w:hAnsi="Courier New" w:cs="Courier New"/>
           <w:szCs w:val="24"/>
         </w:rPr>
-        <w:t>On</w:t>
+        <w:t xml:space="preserve">ON  </w:t>
+      </w:r>
+      <w:r>
+        <w:rPr>
+          <w:rFonts w:ascii="Courier New" w:hAnsi="Courier New" w:cs="Courier New"/>
+          <w:szCs w:val="24"/>
+        </w:rPr>
+        <w:tab/>
+      </w:r>
+      <w:proofErr w:type="gramEnd"/>
+      <w:r>
+        <w:rPr>
+          <w:rFonts w:ascii="Courier New" w:hAnsi="Courier New" w:cs="Courier New"/>
+          <w:szCs w:val="24"/>
+        </w:rPr>
+        <w:t>If running commands from a file read next command from file on any error or warning message from the simulator.</w:t>
+      </w:r>
+    </w:p>
+    <w:p>
+      <w:pPr>
+        <w:tabs>
+          <w:tab w:val="clear" w:pos="360"/>
+          <w:tab w:val="clear" w:pos="9360"/>
+          <w:tab w:val="left" w:pos="3686"/>
+        </w:tabs>
+        <w:ind w:left="2880" w:hanging="2880"/>
+        <w:rPr>
+          <w:rFonts w:ascii="Courier New" w:hAnsi="Courier New" w:cs="Courier New"/>
+          <w:szCs w:val="24"/>
+        </w:rPr>
+      </w:pPr>
+    </w:p>
+    <w:p>
+      <w:pPr>
+        <w:tabs>
+          <w:tab w:val="clear" w:pos="360"/>
+          <w:tab w:val="clear" w:pos="9360"/>
+          <w:tab w:val="left" w:pos="3686"/>
+        </w:tabs>
+        <w:ind w:left="2880" w:hanging="2880"/>
+        <w:rPr>
+          <w:rFonts w:ascii="Courier New" w:hAnsi="Courier New" w:cs="Courier New"/>
+          <w:szCs w:val="24"/>
+        </w:rPr>
+      </w:pPr>
+      <w:proofErr w:type="spellStart"/>
+      <w:r>
+        <w:rPr>
+          <w:rFonts w:ascii="Courier New" w:hAnsi="Courier New" w:cs="Courier New"/>
+          <w:szCs w:val="24"/>
+        </w:rPr>
+        <w:t>NonPrinting</w:t>
+      </w:r>
+      <w:proofErr w:type="spellEnd"/>
+      <w:r>
+        <w:rPr>
+          <w:rFonts w:ascii="Courier New" w:hAnsi="Courier New" w:cs="Courier New"/>
+          <w:szCs w:val="24"/>
+        </w:rPr>
+        <w:t xml:space="preserve"> OFF</w:t>
+      </w:r>
+      <w:r>
+        <w:rPr>
+          <w:rFonts w:ascii="Courier New" w:hAnsi="Courier New" w:cs="Courier New"/>
+          <w:szCs w:val="24"/>
+        </w:rPr>
+        <w:tab/>
+        <w:t xml:space="preserve">Turn off visible rendering of non-printing characters in output (e.g., suppress displaying halt code as &lt;! </w:t>
+      </w:r>
+      <w:proofErr w:type="gramStart"/>
+      <w:r>
+        <w:rPr>
+          <w:rFonts w:ascii="Courier New" w:hAnsi="Courier New" w:cs="Courier New"/>
+          <w:szCs w:val="24"/>
+        </w:rPr>
+        <w:t>Halt !</w:t>
+      </w:r>
+      <w:proofErr w:type="gramEnd"/>
+      <w:r>
+        <w:rPr>
+          <w:rFonts w:ascii="Courier New" w:hAnsi="Courier New" w:cs="Courier New"/>
+          <w:szCs w:val="24"/>
+        </w:rPr>
+        <w:t>&gt;).</w:t>
+      </w:r>
+    </w:p>
+    <w:p>
+      <w:pPr>
+        <w:tabs>
+          <w:tab w:val="clear" w:pos="360"/>
+          <w:tab w:val="clear" w:pos="9360"/>
+          <w:tab w:val="left" w:pos="3686"/>
+        </w:tabs>
+        <w:ind w:left="2880" w:hanging="2880"/>
+        <w:rPr>
+          <w:rFonts w:ascii="Courier New" w:hAnsi="Courier New" w:cs="Courier New"/>
+          <w:szCs w:val="24"/>
+        </w:rPr>
+      </w:pPr>
+    </w:p>
+    <w:p>
+      <w:pPr>
+        <w:tabs>
+          <w:tab w:val="clear" w:pos="360"/>
+          <w:tab w:val="clear" w:pos="9360"/>
+          <w:tab w:val="left" w:pos="3686"/>
+        </w:tabs>
+        <w:ind w:left="2880" w:hanging="2880"/>
+        <w:rPr>
+          <w:rFonts w:ascii="Courier New" w:hAnsi="Courier New" w:cs="Courier New"/>
+          <w:szCs w:val="24"/>
+        </w:rPr>
+      </w:pPr>
+      <w:proofErr w:type="spellStart"/>
+      <w:r>
+        <w:rPr>
+          <w:rFonts w:ascii="Courier New" w:hAnsi="Courier New" w:cs="Courier New"/>
+          <w:szCs w:val="24"/>
+        </w:rPr>
+        <w:t>NonPrinting</w:t>
+      </w:r>
+      <w:proofErr w:type="spellEnd"/>
+      <w:r>
+        <w:rPr>
+          <w:rFonts w:ascii="Courier New" w:hAnsi="Courier New" w:cs="Courier New"/>
+          <w:szCs w:val="24"/>
+        </w:rPr>
+        <w:t xml:space="preserve"> ON</w:t>
+      </w:r>
+      <w:r>
+        <w:rPr>
+          <w:rFonts w:ascii="Courier New" w:hAnsi="Courier New" w:cs="Courier New"/>
+          <w:szCs w:val="24"/>
+        </w:rPr>
+        <w:tab/>
+        <w:t xml:space="preserve">Turn on visible rendering of non-printing characters in output (e.g., display halt code as &lt;! </w:t>
+      </w:r>
+      <w:proofErr w:type="gramStart"/>
+      <w:r>
+        <w:rPr>
+          <w:rFonts w:ascii="Courier New" w:hAnsi="Courier New" w:cs="Courier New"/>
+          <w:szCs w:val="24"/>
+        </w:rPr>
+        <w:t>Halt !</w:t>
+      </w:r>
+      <w:proofErr w:type="gramEnd"/>
+      <w:r>
+        <w:rPr>
+          <w:rFonts w:ascii="Courier New" w:hAnsi="Courier New" w:cs="Courier New"/>
+          <w:szCs w:val="24"/>
+        </w:rPr>
+        <w:t>&gt;).</w:t>
+      </w:r>
+    </w:p>
+    <w:p>
+      <w:pPr>
+        <w:tabs>
+          <w:tab w:val="clear" w:pos="360"/>
+          <w:tab w:val="clear" w:pos="9360"/>
+          <w:tab w:val="left" w:pos="3686"/>
+        </w:tabs>
+        <w:ind w:left="2880" w:hanging="2880"/>
+        <w:rPr>
+          <w:rFonts w:ascii="Courier New" w:hAnsi="Courier New" w:cs="Courier New"/>
+          <w:szCs w:val="24"/>
+        </w:rPr>
+      </w:pPr>
+    </w:p>
+    <w:p>
+      <w:pPr>
+        <w:tabs>
+          <w:tab w:val="clear" w:pos="360"/>
+          <w:tab w:val="clear" w:pos="9360"/>
+          <w:tab w:val="left" w:pos="3686"/>
+        </w:tabs>
+        <w:ind w:left="2880" w:hanging="2880"/>
+        <w:rPr>
+          <w:rFonts w:ascii="Courier New" w:hAnsi="Courier New" w:cs="Courier New"/>
+          <w:szCs w:val="24"/>
+        </w:rPr>
+      </w:pPr>
+      <w:r>
+        <w:rPr>
+          <w:rFonts w:ascii="Courier New" w:hAnsi="Courier New" w:cs="Courier New"/>
+          <w:szCs w:val="24"/>
+        </w:rPr>
+        <w:t>Obey</w:t>
+      </w:r>
+      <w:r>
+        <w:rPr>
+          <w:rFonts w:ascii="Courier New" w:hAnsi="Courier New" w:cs="Courier New"/>
+          <w:szCs w:val="24"/>
+        </w:rPr>
+        <w:tab/>
+        <w:t>Obey the bit pattern on the word generator as an instruction.</w:t>
+      </w:r>
+    </w:p>
+    <w:p>
+      <w:pPr>
+        <w:tabs>
+          <w:tab w:val="clear" w:pos="360"/>
+          <w:tab w:val="clear" w:pos="9360"/>
+          <w:tab w:val="left" w:pos="3686"/>
+        </w:tabs>
+        <w:ind w:left="2880" w:hanging="2880"/>
+        <w:rPr>
+          <w:rFonts w:ascii="Courier New" w:hAnsi="Courier New" w:cs="Courier New"/>
+          <w:szCs w:val="24"/>
+        </w:rPr>
+      </w:pPr>
+    </w:p>
+    <w:p>
+      <w:pPr>
+        <w:tabs>
+          <w:tab w:val="clear" w:pos="360"/>
+          <w:tab w:val="clear" w:pos="9360"/>
+          <w:tab w:val="left" w:pos="3686"/>
+        </w:tabs>
+        <w:ind w:left="2880" w:hanging="2880"/>
+        <w:rPr>
+          <w:rFonts w:ascii="Courier New" w:hAnsi="Courier New" w:cs="Courier New"/>
+          <w:szCs w:val="24"/>
+        </w:rPr>
+      </w:pPr>
+      <w:r>
+        <w:rPr>
+          <w:rFonts w:ascii="Courier New" w:hAnsi="Courier New" w:cs="Courier New"/>
+          <w:szCs w:val="24"/>
+        </w:rPr>
+        <w:t>Obey value</w:t>
+      </w:r>
+      <w:r>
+        <w:rPr>
+          <w:rFonts w:ascii="Courier New" w:hAnsi="Courier New" w:cs="Courier New"/>
+          <w:szCs w:val="24"/>
+        </w:rPr>
+        <w:tab/>
+        <w:t xml:space="preserve">Set the word generator to the value and execute the value as an instruction. Value may be a natural number, a signed integer, a signed decimal fraction, an octal group or a </w:t>
+      </w:r>
+      <w:proofErr w:type="spellStart"/>
+      <w:proofErr w:type="gramStart"/>
+      <w:r>
+        <w:rPr>
+          <w:rFonts w:ascii="Courier New" w:hAnsi="Courier New" w:cs="Courier New"/>
+          <w:szCs w:val="24"/>
+        </w:rPr>
+        <w:t>quasi instruction</w:t>
       </w:r>
       <w:proofErr w:type="spellEnd"/>
       <w:proofErr w:type="gramEnd"/>
@@ -5859,255 +6511,7 @@
           <w:rFonts w:ascii="Courier New" w:hAnsi="Courier New" w:cs="Courier New"/>
           <w:szCs w:val="24"/>
         </w:rPr>
-        <w:t xml:space="preserve"> teletype input only pass through the line feed part of an end of line sequence.</w:t>
-      </w:r>
-    </w:p>
-    <w:p>
-      <w:pPr>
-        <w:tabs>
-          <w:tab w:val="clear" w:pos="360"/>
-          <w:tab w:val="clear" w:pos="9360"/>
-          <w:tab w:val="left" w:pos="3686"/>
-        </w:tabs>
-        <w:ind w:left="2880" w:hanging="2880"/>
-        <w:rPr>
-          <w:rFonts w:ascii="Courier New" w:hAnsi="Courier New" w:cs="Courier New"/>
-          <w:szCs w:val="24"/>
-        </w:rPr>
-      </w:pPr>
-    </w:p>
-    <w:p>
-      <w:pPr>
-        <w:tabs>
-          <w:tab w:val="clear" w:pos="360"/>
-          <w:tab w:val="clear" w:pos="9360"/>
-          <w:tab w:val="left" w:pos="3686"/>
-        </w:tabs>
-        <w:ind w:left="2880" w:hanging="2880"/>
-        <w:rPr>
-          <w:rFonts w:ascii="Courier New" w:hAnsi="Courier New" w:cs="Courier New"/>
-          <w:szCs w:val="24"/>
-        </w:rPr>
-      </w:pPr>
-      <w:proofErr w:type="spellStart"/>
-      <w:r>
-        <w:rPr>
-          <w:rFonts w:ascii="Courier New" w:hAnsi="Courier New" w:cs="Courier New"/>
-          <w:szCs w:val="24"/>
-        </w:rPr>
-        <w:lastRenderedPageBreak/>
-        <w:t>NonStop</w:t>
-      </w:r>
-      <w:proofErr w:type="spellEnd"/>
-      <w:r>
-        <w:rPr>
-          <w:rFonts w:ascii="Courier New" w:hAnsi="Courier New" w:cs="Courier New"/>
-          <w:szCs w:val="24"/>
-        </w:rPr>
-        <w:t xml:space="preserve">     OFF     When running commands from a file, return to interactive input on any error or warning message from the simulator (default).</w:t>
-      </w:r>
-    </w:p>
-    <w:p>
-      <w:pPr>
-        <w:tabs>
-          <w:tab w:val="clear" w:pos="360"/>
-          <w:tab w:val="clear" w:pos="9360"/>
-          <w:tab w:val="left" w:pos="3686"/>
-        </w:tabs>
-        <w:ind w:left="2880" w:hanging="2880"/>
-        <w:rPr>
-          <w:rFonts w:ascii="Courier New" w:hAnsi="Courier New" w:cs="Courier New"/>
-          <w:szCs w:val="24"/>
-        </w:rPr>
-      </w:pPr>
-    </w:p>
-    <w:p>
-      <w:pPr>
-        <w:tabs>
-          <w:tab w:val="clear" w:pos="360"/>
-          <w:tab w:val="clear" w:pos="9360"/>
-          <w:tab w:val="left" w:pos="3686"/>
-        </w:tabs>
-        <w:ind w:left="2880" w:hanging="2880"/>
-        <w:rPr>
-          <w:rFonts w:ascii="Courier New" w:hAnsi="Courier New" w:cs="Courier New"/>
-          <w:szCs w:val="24"/>
-        </w:rPr>
-      </w:pPr>
-      <w:proofErr w:type="spellStart"/>
-      <w:r>
-        <w:rPr>
-          <w:rFonts w:ascii="Courier New" w:hAnsi="Courier New" w:cs="Courier New"/>
-          <w:szCs w:val="24"/>
-        </w:rPr>
-        <w:t>NonStop</w:t>
-      </w:r>
-      <w:proofErr w:type="spellEnd"/>
-      <w:r>
-        <w:rPr>
-          <w:rFonts w:ascii="Courier New" w:hAnsi="Courier New" w:cs="Courier New"/>
-          <w:szCs w:val="24"/>
-        </w:rPr>
-        <w:t xml:space="preserve">     </w:t>
-      </w:r>
-      <w:proofErr w:type="gramStart"/>
-      <w:r>
-        <w:rPr>
-          <w:rFonts w:ascii="Courier New" w:hAnsi="Courier New" w:cs="Courier New"/>
-          <w:szCs w:val="24"/>
-        </w:rPr>
-        <w:t xml:space="preserve">ON  </w:t>
-      </w:r>
-      <w:r>
-        <w:rPr>
-          <w:rFonts w:ascii="Courier New" w:hAnsi="Courier New" w:cs="Courier New"/>
-          <w:szCs w:val="24"/>
-        </w:rPr>
-        <w:tab/>
-      </w:r>
-      <w:proofErr w:type="gramEnd"/>
-      <w:r>
-        <w:rPr>
-          <w:rFonts w:ascii="Courier New" w:hAnsi="Courier New" w:cs="Courier New"/>
-          <w:szCs w:val="24"/>
-        </w:rPr>
-        <w:t>If running commands from a file read next command from file on any error or warning message from the simulator.</w:t>
-      </w:r>
-    </w:p>
-    <w:p>
-      <w:pPr>
-        <w:tabs>
-          <w:tab w:val="clear" w:pos="360"/>
-          <w:tab w:val="clear" w:pos="9360"/>
-          <w:tab w:val="left" w:pos="3686"/>
-        </w:tabs>
-        <w:ind w:left="2880" w:hanging="2880"/>
-        <w:rPr>
-          <w:rFonts w:ascii="Courier New" w:hAnsi="Courier New" w:cs="Courier New"/>
-          <w:szCs w:val="24"/>
-        </w:rPr>
-      </w:pPr>
-    </w:p>
-    <w:p>
-      <w:pPr>
-        <w:tabs>
-          <w:tab w:val="clear" w:pos="360"/>
-          <w:tab w:val="clear" w:pos="9360"/>
-          <w:tab w:val="left" w:pos="3686"/>
-        </w:tabs>
-        <w:ind w:left="2880" w:hanging="2880"/>
-        <w:rPr>
-          <w:rFonts w:ascii="Courier New" w:hAnsi="Courier New" w:cs="Courier New"/>
-          <w:szCs w:val="24"/>
-        </w:rPr>
-      </w:pPr>
-      <w:proofErr w:type="spellStart"/>
-      <w:r>
-        <w:rPr>
-          <w:rFonts w:ascii="Courier New" w:hAnsi="Courier New" w:cs="Courier New"/>
-          <w:szCs w:val="24"/>
-        </w:rPr>
-        <w:t>NonPrinting</w:t>
-      </w:r>
-      <w:proofErr w:type="spellEnd"/>
-      <w:r>
-        <w:rPr>
-          <w:rFonts w:ascii="Courier New" w:hAnsi="Courier New" w:cs="Courier New"/>
-          <w:szCs w:val="24"/>
-        </w:rPr>
-        <w:t xml:space="preserve"> OFF</w:t>
-      </w:r>
-      <w:r>
-        <w:rPr>
-          <w:rFonts w:ascii="Courier New" w:hAnsi="Courier New" w:cs="Courier New"/>
-          <w:szCs w:val="24"/>
-        </w:rPr>
-        <w:tab/>
-        <w:t xml:space="preserve">Turn off visible rendering of non-printing characters in output (e.g., suppress displaying halt code as &lt;! </w:t>
-      </w:r>
-      <w:proofErr w:type="gramStart"/>
-      <w:r>
-        <w:rPr>
-          <w:rFonts w:ascii="Courier New" w:hAnsi="Courier New" w:cs="Courier New"/>
-          <w:szCs w:val="24"/>
-        </w:rPr>
-        <w:t>Halt !</w:t>
-      </w:r>
-      <w:proofErr w:type="gramEnd"/>
-      <w:r>
-        <w:rPr>
-          <w:rFonts w:ascii="Courier New" w:hAnsi="Courier New" w:cs="Courier New"/>
-          <w:szCs w:val="24"/>
-        </w:rPr>
-        <w:t>&gt;).</w:t>
-      </w:r>
-    </w:p>
-    <w:p>
-      <w:pPr>
-        <w:tabs>
-          <w:tab w:val="clear" w:pos="360"/>
-          <w:tab w:val="clear" w:pos="9360"/>
-          <w:tab w:val="left" w:pos="3686"/>
-        </w:tabs>
-        <w:ind w:left="2880" w:hanging="2880"/>
-        <w:rPr>
-          <w:rFonts w:ascii="Courier New" w:hAnsi="Courier New" w:cs="Courier New"/>
-          <w:szCs w:val="24"/>
-        </w:rPr>
-      </w:pPr>
-    </w:p>
-    <w:p>
-      <w:pPr>
-        <w:tabs>
-          <w:tab w:val="clear" w:pos="360"/>
-          <w:tab w:val="clear" w:pos="9360"/>
-          <w:tab w:val="left" w:pos="3686"/>
-        </w:tabs>
-        <w:ind w:left="2880" w:hanging="2880"/>
-        <w:rPr>
-          <w:rFonts w:ascii="Courier New" w:hAnsi="Courier New" w:cs="Courier New"/>
-          <w:szCs w:val="24"/>
-        </w:rPr>
-      </w:pPr>
-      <w:proofErr w:type="spellStart"/>
-      <w:r>
-        <w:rPr>
-          <w:rFonts w:ascii="Courier New" w:hAnsi="Courier New" w:cs="Courier New"/>
-          <w:szCs w:val="24"/>
-        </w:rPr>
-        <w:t>NonPrinting</w:t>
-      </w:r>
-      <w:proofErr w:type="spellEnd"/>
-      <w:r>
-        <w:rPr>
-          <w:rFonts w:ascii="Courier New" w:hAnsi="Courier New" w:cs="Courier New"/>
-          <w:szCs w:val="24"/>
-        </w:rPr>
-        <w:t xml:space="preserve"> ON</w:t>
-      </w:r>
-      <w:r>
-        <w:rPr>
-          <w:rFonts w:ascii="Courier New" w:hAnsi="Courier New" w:cs="Courier New"/>
-          <w:szCs w:val="24"/>
-        </w:rPr>
-        <w:tab/>
-        <w:t xml:space="preserve">Turn on visible rendering of non-printing characters in output (e.g., display halt code as &lt;! </w:t>
-      </w:r>
-      <w:proofErr w:type="gramStart"/>
-      <w:r>
-        <w:rPr>
-          <w:rFonts w:ascii="Courier New" w:hAnsi="Courier New" w:cs="Courier New"/>
-          <w:szCs w:val="24"/>
-        </w:rPr>
-        <w:t>Halt !</w:t>
-      </w:r>
-      <w:proofErr w:type="gramEnd"/>
-      <w:r>
-        <w:rPr>
-          <w:rFonts w:ascii="Courier New" w:hAnsi="Courier New" w:cs="Courier New"/>
-          <w:szCs w:val="24"/>
-        </w:rPr>
-        <w:t>&gt;).</w:t>
+        <w:t xml:space="preserve"> in the SIR assembler syntax.</w:t>
       </w:r>
     </w:p>
     <w:p>
@@ -6337,7 +6741,6 @@
           <w:rFonts w:ascii="Courier New" w:hAnsi="Courier New" w:cs="Courier New"/>
           <w:szCs w:val="24"/>
         </w:rPr>
-        <w:lastRenderedPageBreak/>
         <w:t>ORIGIN x y</w:t>
       </w:r>
       <w:r>
@@ -6480,7 +6883,15 @@
           <w:rFonts w:ascii="Courier New" w:hAnsi="Courier New" w:cs="Courier New"/>
           <w:szCs w:val="24"/>
         </w:rPr>
-        <w:t xml:space="preserve"> newline, the file is translated to text. Otherwise it is printed out in binary mode format. RLB (Mode 3 relocatable binary) files are printed out in a format which displays the loader directives in </w:t>
+        <w:t xml:space="preserve"> newline, the file is translated to text. </w:t>
+      </w:r>
+      <w:r>
+        <w:rPr>
+          <w:rFonts w:ascii="Courier New" w:hAnsi="Courier New" w:cs="Courier New"/>
+          <w:szCs w:val="24"/>
+        </w:rPr>
+        <w:lastRenderedPageBreak/>
+        <w:t xml:space="preserve">Otherwise it is printed out in binary mode format. RLB (Mode 3 relocatable binary) files are printed out in a format which displays the loader directives in </w:t>
       </w:r>
       <w:proofErr w:type="gramStart"/>
       <w:r>
@@ -6861,7 +7272,6 @@
           <w:rFonts w:ascii="Courier New" w:hAnsi="Courier New" w:cs="Courier New"/>
           <w:szCs w:val="24"/>
         </w:rPr>
-        <w:lastRenderedPageBreak/>
         <w:t>RLBTOSIR source destination [MODE1]</w:t>
       </w:r>
     </w:p>
@@ -7059,6 +7469,49 @@
           <w:szCs w:val="24"/>
         </w:rPr>
       </w:pPr>
+      <w:r>
+        <w:rPr>
+          <w:rFonts w:ascii="Courier New" w:hAnsi="Courier New" w:cs="Courier New"/>
+          <w:szCs w:val="24"/>
+        </w:rPr>
+        <w:t>SCALE a b</w:t>
+      </w:r>
+      <w:r>
+        <w:rPr>
+          <w:rFonts w:ascii="Courier New" w:hAnsi="Courier New" w:cs="Courier New"/>
+          <w:szCs w:val="24"/>
+        </w:rPr>
+        <w:tab/>
+        <w:t>Scale plotter output by a/b.  (Starts a new plotter window).</w:t>
+      </w:r>
+    </w:p>
+    <w:p>
+      <w:pPr>
+        <w:tabs>
+          <w:tab w:val="clear" w:pos="360"/>
+          <w:tab w:val="clear" w:pos="9360"/>
+          <w:tab w:val="left" w:pos="3686"/>
+        </w:tabs>
+        <w:ind w:left="2880" w:hanging="2880"/>
+        <w:rPr>
+          <w:rFonts w:ascii="Courier New" w:hAnsi="Courier New" w:cs="Courier New"/>
+          <w:szCs w:val="24"/>
+        </w:rPr>
+      </w:pPr>
+    </w:p>
+    <w:p>
+      <w:pPr>
+        <w:tabs>
+          <w:tab w:val="clear" w:pos="360"/>
+          <w:tab w:val="clear" w:pos="9360"/>
+          <w:tab w:val="left" w:pos="3686"/>
+        </w:tabs>
+        <w:ind w:left="2880" w:hanging="2880"/>
+        <w:rPr>
+          <w:rFonts w:ascii="Courier New" w:hAnsi="Courier New" w:cs="Courier New"/>
+          <w:szCs w:val="24"/>
+        </w:rPr>
+      </w:pPr>
       <w:proofErr w:type="spellStart"/>
       <w:r>
         <w:rPr>
@@ -7472,7 +7925,6 @@
           <w:rFonts w:ascii="Courier New" w:hAnsi="Courier New" w:cs="Courier New"/>
           <w:szCs w:val="24"/>
         </w:rPr>
-        <w:lastRenderedPageBreak/>
         <w:t>SLOW</w:t>
       </w:r>
       <w:r>
@@ -7562,7 +8014,15 @@
           <w:szCs w:val="24"/>
         </w:rPr>
         <w:tab/>
-        <w:t>Set a limit on the number of instructions that can be executed following the next JUMP or RESTART.  Execution halts earlier if there is a machine stop (e.g., due to reaching a loop stop, an I/O problem or illegal instruction etc., otherwise continues until &lt;count&gt; further instructions have been executed. If the simulation is stopped and no &lt;count&gt; is specified the next instruction in sequence is executed as a single step and the machine remains stopped.</w:t>
+        <w:t xml:space="preserve">Set a limit on the number of instructions that can be executed following the next JUMP or RESTART.  Execution halts earlier if there is a machine stop (e.g., due to reaching a loop stop, an I/O problem or illegal instruction etc., otherwise continues until &lt;count&gt; further instructions have been executed. If the </w:t>
+      </w:r>
+      <w:r>
+        <w:rPr>
+          <w:rFonts w:ascii="Courier New" w:hAnsi="Courier New" w:cs="Courier New"/>
+          <w:szCs w:val="24"/>
+        </w:rPr>
+        <w:lastRenderedPageBreak/>
+        <w:t>simulation is stopped and no &lt;count&gt; is specified the next instruction in sequence is executed as a single step and the machine remains stopped.</w:t>
       </w:r>
       <w:r>
         <w:rPr>
@@ -7930,15 +8390,7 @@
           <w:rFonts w:ascii="Courier New" w:hAnsi="Courier New" w:cs="Courier New"/>
           <w:szCs w:val="24"/>
         </w:rPr>
-        <w:t xml:space="preserve">. Leading and trailing runout in the source file is removed.  A fixed leader and trailer, both </w:t>
-      </w:r>
-      <w:r>
-        <w:rPr>
-          <w:rFonts w:ascii="Courier New" w:hAnsi="Courier New" w:cs="Courier New"/>
-          <w:szCs w:val="24"/>
-        </w:rPr>
-        <w:lastRenderedPageBreak/>
-        <w:t>of 180 blanks, is written.</w:t>
+        <w:t>. Leading and trailing runout in the source file is removed.  A fixed leader and trailer, both of 180 blanks, is written.</w:t>
       </w:r>
       <w:r>
         <w:rPr>
@@ -8142,7 +8594,15 @@
           <w:szCs w:val="24"/>
         </w:rPr>
         <w:tab/>
-        <w:t>Turn on instruction by instruction tracing of the simulated machine’s execution for the specified interrupt level (1-4).  If no level is specified, tracing is turned on for all levels.</w:t>
+        <w:t xml:space="preserve">Turn on instruction by instruction tracing of the simulated machine’s execution for </w:t>
+      </w:r>
+      <w:r>
+        <w:rPr>
+          <w:rFonts w:ascii="Courier New" w:hAnsi="Courier New" w:cs="Courier New"/>
+          <w:szCs w:val="24"/>
+        </w:rPr>
+        <w:lastRenderedPageBreak/>
+        <w:t>the specified interrupt level (1-4).  If no level is specified, tracing is turned on for all levels.</w:t>
       </w:r>
     </w:p>
     <w:p>
@@ -8687,7 +9147,6 @@
           <w:rFonts w:ascii="Courier New" w:hAnsi="Courier New" w:cs="Courier New"/>
           <w:szCs w:val="24"/>
         </w:rPr>
-        <w:lastRenderedPageBreak/>
         <w:t>VerifyImage</w:t>
       </w:r>
       <w:proofErr w:type="spellEnd"/>
@@ -14850,18 +15309,8 @@
           <w:sz w:val="22"/>
           <w:szCs w:val="22"/>
         </w:rPr>
-        <w:t xml:space="preserve">  </w:t>
-      </w:r>
-      <w:proofErr w:type="spellStart"/>
-      <w:r>
-        <w:rPr>
-          <w:rFonts w:ascii="Courier New" w:hAnsi="Courier New"/>
-          <w:sz w:val="22"/>
-          <w:szCs w:val="22"/>
-        </w:rPr>
-        <w:t>lf</w:t>
-      </w:r>
-      <w:proofErr w:type="spellEnd"/>
+        <w:t xml:space="preserve">  lf</w:t>
+      </w:r>
       <w:proofErr w:type="gramEnd"/>
       <w:r>
         <w:rPr>
@@ -15898,18 +16347,8 @@
           <w:sz w:val="22"/>
           <w:szCs w:val="22"/>
         </w:rPr>
-        <w:t xml:space="preserve">  </w:t>
-      </w:r>
-      <w:proofErr w:type="spellStart"/>
-      <w:r>
-        <w:rPr>
-          <w:rFonts w:ascii="Courier New" w:hAnsi="Courier New"/>
-          <w:sz w:val="22"/>
-          <w:szCs w:val="22"/>
-        </w:rPr>
-        <w:t>lf</w:t>
-      </w:r>
-      <w:proofErr w:type="spellEnd"/>
+        <w:t xml:space="preserve">  lf</w:t>
+      </w:r>
       <w:proofErr w:type="gramEnd"/>
       <w:r>
         <w:rPr>
@@ -20163,7 +20602,7 @@
 </file>
 
 <file path=word/endnotes.xml><?xml version="1.0" encoding="utf-8"?>
-<w:endnotes xmlns:wpc="http://schemas.microsoft.com/office/word/2010/wordprocessingCanvas" xmlns:cx="http://schemas.microsoft.com/office/drawing/2014/chartex" xmlns:cx1="http://schemas.microsoft.com/office/drawing/2015/9/8/chartex" xmlns:cx2="http://schemas.microsoft.com/office/drawing/2015/10/21/chartex" xmlns:cx3="http://schemas.microsoft.com/office/drawing/2016/5/9/chartex" xmlns:cx4="http://schemas.microsoft.com/office/drawing/2016/5/10/chartex" xmlns:cx5="http://schemas.microsoft.com/office/drawing/2016/5/11/chartex" xmlns:cx6="http://schemas.microsoft.com/office/drawing/2016/5/12/chartex" xmlns:cx7="http://schemas.microsoft.com/office/drawing/2016/5/13/chartex" xmlns:cx8="http://schemas.microsoft.com/office/drawing/2016/5/14/chartex" xmlns:mc="http://schemas.openxmlformats.org/markup-compatibility/2006" xmlns:aink="http://schemas.microsoft.com/office/drawing/2016/ink" xmlns:am3d="http://schemas.microsoft.com/office/drawing/2017/model3d" xmlns:o="urn:schemas-microsoft-com:office:office" xmlns:r="http://schemas.openxmlformats.org/officeDocument/2006/relationships" xmlns:m="http://schemas.openxmlformats.org/officeDocument/2006/math" xmlns:v="urn:schemas-microsoft-com:vml" xmlns:wp14="http://schemas.microsoft.com/office/word/2010/wordprocessingDrawing" xmlns:wp="http://schemas.openxmlformats.org/drawingml/2006/wordprocessingDrawing" xmlns:w10="urn:schemas-microsoft-com:office:word" xmlns:w="http://schemas.openxmlformats.org/wordprocessingml/2006/main" xmlns:w14="http://schemas.microsoft.com/office/word/2010/wordml" xmlns:w15="http://schemas.microsoft.com/office/word/2012/wordml" xmlns:w16cex="http://schemas.microsoft.com/office/word/2018/wordml/cex" xmlns:w16cid="http://schemas.microsoft.com/office/word/2016/wordml/cid" xmlns:w16="http://schemas.microsoft.com/office/word/2018/wordml" xmlns:w16se="http://schemas.microsoft.com/office/word/2015/wordml/symex" xmlns:wpg="http://schemas.microsoft.com/office/word/2010/wordprocessingGroup" xmlns:wpi="http://schemas.microsoft.com/office/word/2010/wordprocessingInk" xmlns:wne="http://schemas.microsoft.com/office/word/2006/wordml" xmlns:wps="http://schemas.microsoft.com/office/word/2010/wordprocessingShape" mc:Ignorable="w14 w15 w16se w16cid w16 w16cex wp14">
+<w:endnotes xmlns:wpc="http://schemas.microsoft.com/office/word/2010/wordprocessingCanvas" xmlns:cx="http://schemas.microsoft.com/office/drawing/2014/chartex" xmlns:cx1="http://schemas.microsoft.com/office/drawing/2015/9/8/chartex" xmlns:cx2="http://schemas.microsoft.com/office/drawing/2015/10/21/chartex" xmlns:cx3="http://schemas.microsoft.com/office/drawing/2016/5/9/chartex" xmlns:cx4="http://schemas.microsoft.com/office/drawing/2016/5/10/chartex" xmlns:cx5="http://schemas.microsoft.com/office/drawing/2016/5/11/chartex" xmlns:cx6="http://schemas.microsoft.com/office/drawing/2016/5/12/chartex" xmlns:cx7="http://schemas.microsoft.com/office/drawing/2016/5/13/chartex" xmlns:cx8="http://schemas.microsoft.com/office/drawing/2016/5/14/chartex" xmlns:mc="http://schemas.openxmlformats.org/markup-compatibility/2006" xmlns:aink="http://schemas.microsoft.com/office/drawing/2016/ink" xmlns:am3d="http://schemas.microsoft.com/office/drawing/2017/model3d" xmlns:o="urn:schemas-microsoft-com:office:office" xmlns:oel="http://schemas.microsoft.com/office/2019/extlst" xmlns:r="http://schemas.openxmlformats.org/officeDocument/2006/relationships" xmlns:m="http://schemas.openxmlformats.org/officeDocument/2006/math" xmlns:v="urn:schemas-microsoft-com:vml" xmlns:wp14="http://schemas.microsoft.com/office/word/2010/wordprocessingDrawing" xmlns:wp="http://schemas.openxmlformats.org/drawingml/2006/wordprocessingDrawing" xmlns:w10="urn:schemas-microsoft-com:office:word" xmlns:w="http://schemas.openxmlformats.org/wordprocessingml/2006/main" xmlns:w14="http://schemas.microsoft.com/office/word/2010/wordml" xmlns:w15="http://schemas.microsoft.com/office/word/2012/wordml" xmlns:w16cex="http://schemas.microsoft.com/office/word/2018/wordml/cex" xmlns:w16cid="http://schemas.microsoft.com/office/word/2016/wordml/cid" xmlns:w16="http://schemas.microsoft.com/office/word/2018/wordml" xmlns:w16sdtdh="http://schemas.microsoft.com/office/word/2020/wordml/sdtdatahash" xmlns:w16se="http://schemas.microsoft.com/office/word/2015/wordml/symex" xmlns:wpg="http://schemas.microsoft.com/office/word/2010/wordprocessingGroup" xmlns:wpi="http://schemas.microsoft.com/office/word/2010/wordprocessingInk" xmlns:wne="http://schemas.microsoft.com/office/word/2006/wordml" xmlns:wps="http://schemas.microsoft.com/office/word/2010/wordprocessingShape" mc:Ignorable="w14 w15 w16se w16cid w16 w16cex w16sdtdh wp14">
   <w:endnote w:type="separator" w:id="-1">
     <w:p>
       <w:r>
@@ -20182,7 +20621,7 @@
 </file>
 
 <file path=word/footer1.xml><?xml version="1.0" encoding="utf-8"?>
-<w:ftr xmlns:wpc="http://schemas.microsoft.com/office/word/2010/wordprocessingCanvas" xmlns:cx="http://schemas.microsoft.com/office/drawing/2014/chartex" xmlns:cx1="http://schemas.microsoft.com/office/drawing/2015/9/8/chartex" xmlns:cx2="http://schemas.microsoft.com/office/drawing/2015/10/21/chartex" xmlns:cx3="http://schemas.microsoft.com/office/drawing/2016/5/9/chartex" xmlns:cx4="http://schemas.microsoft.com/office/drawing/2016/5/10/chartex" xmlns:cx5="http://schemas.microsoft.com/office/drawing/2016/5/11/chartex" xmlns:cx6="http://schemas.microsoft.com/office/drawing/2016/5/12/chartex" xmlns:cx7="http://schemas.microsoft.com/office/drawing/2016/5/13/chartex" xmlns:cx8="http://schemas.microsoft.com/office/drawing/2016/5/14/chartex" xmlns:mc="http://schemas.openxmlformats.org/markup-compatibility/2006" xmlns:aink="http://schemas.microsoft.com/office/drawing/2016/ink" xmlns:am3d="http://schemas.microsoft.com/office/drawing/2017/model3d" xmlns:o="urn:schemas-microsoft-com:office:office" xmlns:r="http://schemas.openxmlformats.org/officeDocument/2006/relationships" xmlns:m="http://schemas.openxmlformats.org/officeDocument/2006/math" xmlns:v="urn:schemas-microsoft-com:vml" xmlns:wp14="http://schemas.microsoft.com/office/word/2010/wordprocessingDrawing" xmlns:wp="http://schemas.openxmlformats.org/drawingml/2006/wordprocessingDrawing" xmlns:w10="urn:schemas-microsoft-com:office:word" xmlns:w="http://schemas.openxmlformats.org/wordprocessingml/2006/main" xmlns:w14="http://schemas.microsoft.com/office/word/2010/wordml" xmlns:w15="http://schemas.microsoft.com/office/word/2012/wordml" xmlns:w16cex="http://schemas.microsoft.com/office/word/2018/wordml/cex" xmlns:w16cid="http://schemas.microsoft.com/office/word/2016/wordml/cid" xmlns:w16="http://schemas.microsoft.com/office/word/2018/wordml" xmlns:w16se="http://schemas.microsoft.com/office/word/2015/wordml/symex" xmlns:wpg="http://schemas.microsoft.com/office/word/2010/wordprocessingGroup" xmlns:wpi="http://schemas.microsoft.com/office/word/2010/wordprocessingInk" xmlns:wne="http://schemas.microsoft.com/office/word/2006/wordml" xmlns:wps="http://schemas.microsoft.com/office/word/2010/wordprocessingShape" mc:Ignorable="w14 w15 w16se w16cid w16 w16cex wp14">
+<w:ftr xmlns:wpc="http://schemas.microsoft.com/office/word/2010/wordprocessingCanvas" xmlns:cx="http://schemas.microsoft.com/office/drawing/2014/chartex" xmlns:cx1="http://schemas.microsoft.com/office/drawing/2015/9/8/chartex" xmlns:cx2="http://schemas.microsoft.com/office/drawing/2015/10/21/chartex" xmlns:cx3="http://schemas.microsoft.com/office/drawing/2016/5/9/chartex" xmlns:cx4="http://schemas.microsoft.com/office/drawing/2016/5/10/chartex" xmlns:cx5="http://schemas.microsoft.com/office/drawing/2016/5/11/chartex" xmlns:cx6="http://schemas.microsoft.com/office/drawing/2016/5/12/chartex" xmlns:cx7="http://schemas.microsoft.com/office/drawing/2016/5/13/chartex" xmlns:cx8="http://schemas.microsoft.com/office/drawing/2016/5/14/chartex" xmlns:mc="http://schemas.openxmlformats.org/markup-compatibility/2006" xmlns:aink="http://schemas.microsoft.com/office/drawing/2016/ink" xmlns:am3d="http://schemas.microsoft.com/office/drawing/2017/model3d" xmlns:o="urn:schemas-microsoft-com:office:office" xmlns:oel="http://schemas.microsoft.com/office/2019/extlst" xmlns:r="http://schemas.openxmlformats.org/officeDocument/2006/relationships" xmlns:m="http://schemas.openxmlformats.org/officeDocument/2006/math" xmlns:v="urn:schemas-microsoft-com:vml" xmlns:wp14="http://schemas.microsoft.com/office/word/2010/wordprocessingDrawing" xmlns:wp="http://schemas.openxmlformats.org/drawingml/2006/wordprocessingDrawing" xmlns:w10="urn:schemas-microsoft-com:office:word" xmlns:w="http://schemas.openxmlformats.org/wordprocessingml/2006/main" xmlns:w14="http://schemas.microsoft.com/office/word/2010/wordml" xmlns:w15="http://schemas.microsoft.com/office/word/2012/wordml" xmlns:w16cex="http://schemas.microsoft.com/office/word/2018/wordml/cex" xmlns:w16cid="http://schemas.microsoft.com/office/word/2016/wordml/cid" xmlns:w16="http://schemas.microsoft.com/office/word/2018/wordml" xmlns:w16sdtdh="http://schemas.microsoft.com/office/word/2020/wordml/sdtdatahash" xmlns:w16se="http://schemas.microsoft.com/office/word/2015/wordml/symex" xmlns:wpg="http://schemas.microsoft.com/office/word/2010/wordprocessingGroup" xmlns:wpi="http://schemas.microsoft.com/office/word/2010/wordprocessingInk" xmlns:wne="http://schemas.microsoft.com/office/word/2006/wordml" xmlns:wps="http://schemas.microsoft.com/office/word/2010/wordprocessingShape" mc:Ignorable="w14 w15 w16se w16cid w16 w16cex w16sdtdh wp14">
   <w:p>
     <w:pPr>
       <w:pStyle w:val="Footer"/>
@@ -20232,7 +20671,7 @@
 </file>
 
 <file path=word/footer2.xml><?xml version="1.0" encoding="utf-8"?>
-<w:ftr xmlns:wpc="http://schemas.microsoft.com/office/word/2010/wordprocessingCanvas" xmlns:cx="http://schemas.microsoft.com/office/drawing/2014/chartex" xmlns:cx1="http://schemas.microsoft.com/office/drawing/2015/9/8/chartex" xmlns:cx2="http://schemas.microsoft.com/office/drawing/2015/10/21/chartex" xmlns:cx3="http://schemas.microsoft.com/office/drawing/2016/5/9/chartex" xmlns:cx4="http://schemas.microsoft.com/office/drawing/2016/5/10/chartex" xmlns:cx5="http://schemas.microsoft.com/office/drawing/2016/5/11/chartex" xmlns:cx6="http://schemas.microsoft.com/office/drawing/2016/5/12/chartex" xmlns:cx7="http://schemas.microsoft.com/office/drawing/2016/5/13/chartex" xmlns:cx8="http://schemas.microsoft.com/office/drawing/2016/5/14/chartex" xmlns:mc="http://schemas.openxmlformats.org/markup-compatibility/2006" xmlns:aink="http://schemas.microsoft.com/office/drawing/2016/ink" xmlns:am3d="http://schemas.microsoft.com/office/drawing/2017/model3d" xmlns:o="urn:schemas-microsoft-com:office:office" xmlns:r="http://schemas.openxmlformats.org/officeDocument/2006/relationships" xmlns:m="http://schemas.openxmlformats.org/officeDocument/2006/math" xmlns:v="urn:schemas-microsoft-com:vml" xmlns:wp14="http://schemas.microsoft.com/office/word/2010/wordprocessingDrawing" xmlns:wp="http://schemas.openxmlformats.org/drawingml/2006/wordprocessingDrawing" xmlns:w10="urn:schemas-microsoft-com:office:word" xmlns:w="http://schemas.openxmlformats.org/wordprocessingml/2006/main" xmlns:w14="http://schemas.microsoft.com/office/word/2010/wordml" xmlns:w15="http://schemas.microsoft.com/office/word/2012/wordml" xmlns:w16cex="http://schemas.microsoft.com/office/word/2018/wordml/cex" xmlns:w16cid="http://schemas.microsoft.com/office/word/2016/wordml/cid" xmlns:w16="http://schemas.microsoft.com/office/word/2018/wordml" xmlns:w16se="http://schemas.microsoft.com/office/word/2015/wordml/symex" xmlns:wpg="http://schemas.microsoft.com/office/word/2010/wordprocessingGroup" xmlns:wpi="http://schemas.microsoft.com/office/word/2010/wordprocessingInk" xmlns:wne="http://schemas.microsoft.com/office/word/2006/wordml" xmlns:wps="http://schemas.microsoft.com/office/word/2010/wordprocessingShape" mc:Ignorable="w14 w15 w16se w16cid w16 w16cex wp14">
+<w:ftr xmlns:wpc="http://schemas.microsoft.com/office/word/2010/wordprocessingCanvas" xmlns:cx="http://schemas.microsoft.com/office/drawing/2014/chartex" xmlns:cx1="http://schemas.microsoft.com/office/drawing/2015/9/8/chartex" xmlns:cx2="http://schemas.microsoft.com/office/drawing/2015/10/21/chartex" xmlns:cx3="http://schemas.microsoft.com/office/drawing/2016/5/9/chartex" xmlns:cx4="http://schemas.microsoft.com/office/drawing/2016/5/10/chartex" xmlns:cx5="http://schemas.microsoft.com/office/drawing/2016/5/11/chartex" xmlns:cx6="http://schemas.microsoft.com/office/drawing/2016/5/12/chartex" xmlns:cx7="http://schemas.microsoft.com/office/drawing/2016/5/13/chartex" xmlns:cx8="http://schemas.microsoft.com/office/drawing/2016/5/14/chartex" xmlns:mc="http://schemas.openxmlformats.org/markup-compatibility/2006" xmlns:aink="http://schemas.microsoft.com/office/drawing/2016/ink" xmlns:am3d="http://schemas.microsoft.com/office/drawing/2017/model3d" xmlns:o="urn:schemas-microsoft-com:office:office" xmlns:oel="http://schemas.microsoft.com/office/2019/extlst" xmlns:r="http://schemas.openxmlformats.org/officeDocument/2006/relationships" xmlns:m="http://schemas.openxmlformats.org/officeDocument/2006/math" xmlns:v="urn:schemas-microsoft-com:vml" xmlns:wp14="http://schemas.microsoft.com/office/word/2010/wordprocessingDrawing" xmlns:wp="http://schemas.openxmlformats.org/drawingml/2006/wordprocessingDrawing" xmlns:w10="urn:schemas-microsoft-com:office:word" xmlns:w="http://schemas.openxmlformats.org/wordprocessingml/2006/main" xmlns:w14="http://schemas.microsoft.com/office/word/2010/wordml" xmlns:w15="http://schemas.microsoft.com/office/word/2012/wordml" xmlns:w16cex="http://schemas.microsoft.com/office/word/2018/wordml/cex" xmlns:w16cid="http://schemas.microsoft.com/office/word/2016/wordml/cid" xmlns:w16="http://schemas.microsoft.com/office/word/2018/wordml" xmlns:w16sdtdh="http://schemas.microsoft.com/office/word/2020/wordml/sdtdatahash" xmlns:w16se="http://schemas.microsoft.com/office/word/2015/wordml/symex" xmlns:wpg="http://schemas.microsoft.com/office/word/2010/wordprocessingGroup" xmlns:wpi="http://schemas.microsoft.com/office/word/2010/wordprocessingInk" xmlns:wne="http://schemas.microsoft.com/office/word/2006/wordml" xmlns:wps="http://schemas.microsoft.com/office/word/2010/wordprocessingShape" mc:Ignorable="w14 w15 w16se w16cid w16 w16cex w16sdtdh wp14">
   <w:p>
     <w:pPr>
       <w:pStyle w:val="Footer"/>
@@ -20291,7 +20730,7 @@
 </file>
 
 <file path=word/footnotes.xml><?xml version="1.0" encoding="utf-8"?>
-<w:footnotes xmlns:wpc="http://schemas.microsoft.com/office/word/2010/wordprocessingCanvas" xmlns:cx="http://schemas.microsoft.com/office/drawing/2014/chartex" xmlns:cx1="http://schemas.microsoft.com/office/drawing/2015/9/8/chartex" xmlns:cx2="http://schemas.microsoft.com/office/drawing/2015/10/21/chartex" xmlns:cx3="http://schemas.microsoft.com/office/drawing/2016/5/9/chartex" xmlns:cx4="http://schemas.microsoft.com/office/drawing/2016/5/10/chartex" xmlns:cx5="http://schemas.microsoft.com/office/drawing/2016/5/11/chartex" xmlns:cx6="http://schemas.microsoft.com/office/drawing/2016/5/12/chartex" xmlns:cx7="http://schemas.microsoft.com/office/drawing/2016/5/13/chartex" xmlns:cx8="http://schemas.microsoft.com/office/drawing/2016/5/14/chartex" xmlns:mc="http://schemas.openxmlformats.org/markup-compatibility/2006" xmlns:aink="http://schemas.microsoft.com/office/drawing/2016/ink" xmlns:am3d="http://schemas.microsoft.com/office/drawing/2017/model3d" xmlns:o="urn:schemas-microsoft-com:office:office" xmlns:r="http://schemas.openxmlformats.org/officeDocument/2006/relationships" xmlns:m="http://schemas.openxmlformats.org/officeDocument/2006/math" xmlns:v="urn:schemas-microsoft-com:vml" xmlns:wp14="http://schemas.microsoft.com/office/word/2010/wordprocessingDrawing" xmlns:wp="http://schemas.openxmlformats.org/drawingml/2006/wordprocessingDrawing" xmlns:w10="urn:schemas-microsoft-com:office:word" xmlns:w="http://schemas.openxmlformats.org/wordprocessingml/2006/main" xmlns:w14="http://schemas.microsoft.com/office/word/2010/wordml" xmlns:w15="http://schemas.microsoft.com/office/word/2012/wordml" xmlns:w16cex="http://schemas.microsoft.com/office/word/2018/wordml/cex" xmlns:w16cid="http://schemas.microsoft.com/office/word/2016/wordml/cid" xmlns:w16="http://schemas.microsoft.com/office/word/2018/wordml" xmlns:w16se="http://schemas.microsoft.com/office/word/2015/wordml/symex" xmlns:wpg="http://schemas.microsoft.com/office/word/2010/wordprocessingGroup" xmlns:wpi="http://schemas.microsoft.com/office/word/2010/wordprocessingInk" xmlns:wne="http://schemas.microsoft.com/office/word/2006/wordml" xmlns:wps="http://schemas.microsoft.com/office/word/2010/wordprocessingShape" mc:Ignorable="w14 w15 w16se w16cid w16 w16cex wp14">
+<w:footnotes xmlns:wpc="http://schemas.microsoft.com/office/word/2010/wordprocessingCanvas" xmlns:cx="http://schemas.microsoft.com/office/drawing/2014/chartex" xmlns:cx1="http://schemas.microsoft.com/office/drawing/2015/9/8/chartex" xmlns:cx2="http://schemas.microsoft.com/office/drawing/2015/10/21/chartex" xmlns:cx3="http://schemas.microsoft.com/office/drawing/2016/5/9/chartex" xmlns:cx4="http://schemas.microsoft.com/office/drawing/2016/5/10/chartex" xmlns:cx5="http://schemas.microsoft.com/office/drawing/2016/5/11/chartex" xmlns:cx6="http://schemas.microsoft.com/office/drawing/2016/5/12/chartex" xmlns:cx7="http://schemas.microsoft.com/office/drawing/2016/5/13/chartex" xmlns:cx8="http://schemas.microsoft.com/office/drawing/2016/5/14/chartex" xmlns:mc="http://schemas.openxmlformats.org/markup-compatibility/2006" xmlns:aink="http://schemas.microsoft.com/office/drawing/2016/ink" xmlns:am3d="http://schemas.microsoft.com/office/drawing/2017/model3d" xmlns:o="urn:schemas-microsoft-com:office:office" xmlns:oel="http://schemas.microsoft.com/office/2019/extlst" xmlns:r="http://schemas.openxmlformats.org/officeDocument/2006/relationships" xmlns:m="http://schemas.openxmlformats.org/officeDocument/2006/math" xmlns:v="urn:schemas-microsoft-com:vml" xmlns:wp14="http://schemas.microsoft.com/office/word/2010/wordprocessingDrawing" xmlns:wp="http://schemas.openxmlformats.org/drawingml/2006/wordprocessingDrawing" xmlns:w10="urn:schemas-microsoft-com:office:word" xmlns:w="http://schemas.openxmlformats.org/wordprocessingml/2006/main" xmlns:w14="http://schemas.microsoft.com/office/word/2010/wordml" xmlns:w15="http://schemas.microsoft.com/office/word/2012/wordml" xmlns:w16cex="http://schemas.microsoft.com/office/word/2018/wordml/cex" xmlns:w16cid="http://schemas.microsoft.com/office/word/2016/wordml/cid" xmlns:w16="http://schemas.microsoft.com/office/word/2018/wordml" xmlns:w16sdtdh="http://schemas.microsoft.com/office/word/2020/wordml/sdtdatahash" xmlns:w16se="http://schemas.microsoft.com/office/word/2015/wordml/symex" xmlns:wpg="http://schemas.microsoft.com/office/word/2010/wordprocessingGroup" xmlns:wpi="http://schemas.microsoft.com/office/word/2010/wordprocessingInk" xmlns:wne="http://schemas.microsoft.com/office/word/2006/wordml" xmlns:wps="http://schemas.microsoft.com/office/word/2010/wordprocessingShape" mc:Ignorable="w14 w15 w16se w16cid w16 w16cex w16sdtdh wp14">
   <w:footnote w:type="separator" w:id="-1">
     <w:p>
       <w:r>
@@ -20310,7 +20749,7 @@
 </file>
 
 <file path=word/header1.xml><?xml version="1.0" encoding="utf-8"?>
-<w:hdr xmlns:wpc="http://schemas.microsoft.com/office/word/2010/wordprocessingCanvas" xmlns:cx="http://schemas.microsoft.com/office/drawing/2014/chartex" xmlns:cx1="http://schemas.microsoft.com/office/drawing/2015/9/8/chartex" xmlns:cx2="http://schemas.microsoft.com/office/drawing/2015/10/21/chartex" xmlns:cx3="http://schemas.microsoft.com/office/drawing/2016/5/9/chartex" xmlns:cx4="http://schemas.microsoft.com/office/drawing/2016/5/10/chartex" xmlns:cx5="http://schemas.microsoft.com/office/drawing/2016/5/11/chartex" xmlns:cx6="http://schemas.microsoft.com/office/drawing/2016/5/12/chartex" xmlns:cx7="http://schemas.microsoft.com/office/drawing/2016/5/13/chartex" xmlns:cx8="http://schemas.microsoft.com/office/drawing/2016/5/14/chartex" xmlns:mc="http://schemas.openxmlformats.org/markup-compatibility/2006" xmlns:aink="http://schemas.microsoft.com/office/drawing/2016/ink" xmlns:am3d="http://schemas.microsoft.com/office/drawing/2017/model3d" xmlns:o="urn:schemas-microsoft-com:office:office" xmlns:r="http://schemas.openxmlformats.org/officeDocument/2006/relationships" xmlns:m="http://schemas.openxmlformats.org/officeDocument/2006/math" xmlns:v="urn:schemas-microsoft-com:vml" xmlns:wp14="http://schemas.microsoft.com/office/word/2010/wordprocessingDrawing" xmlns:wp="http://schemas.openxmlformats.org/drawingml/2006/wordprocessingDrawing" xmlns:w10="urn:schemas-microsoft-com:office:word" xmlns:w="http://schemas.openxmlformats.org/wordprocessingml/2006/main" xmlns:w14="http://schemas.microsoft.com/office/word/2010/wordml" xmlns:w15="http://schemas.microsoft.com/office/word/2012/wordml" xmlns:w16cex="http://schemas.microsoft.com/office/word/2018/wordml/cex" xmlns:w16cid="http://schemas.microsoft.com/office/word/2016/wordml/cid" xmlns:w16="http://schemas.microsoft.com/office/word/2018/wordml" xmlns:w16se="http://schemas.microsoft.com/office/word/2015/wordml/symex" xmlns:wpg="http://schemas.microsoft.com/office/word/2010/wordprocessingGroup" xmlns:wpi="http://schemas.microsoft.com/office/word/2010/wordprocessingInk" xmlns:wne="http://schemas.microsoft.com/office/word/2006/wordml" xmlns:wps="http://schemas.microsoft.com/office/word/2010/wordprocessingShape" mc:Ignorable="w14 w15 w16se w16cid w16 w16cex wp14">
+<w:hdr xmlns:wpc="http://schemas.microsoft.com/office/word/2010/wordprocessingCanvas" xmlns:cx="http://schemas.microsoft.com/office/drawing/2014/chartex" xmlns:cx1="http://schemas.microsoft.com/office/drawing/2015/9/8/chartex" xmlns:cx2="http://schemas.microsoft.com/office/drawing/2015/10/21/chartex" xmlns:cx3="http://schemas.microsoft.com/office/drawing/2016/5/9/chartex" xmlns:cx4="http://schemas.microsoft.com/office/drawing/2016/5/10/chartex" xmlns:cx5="http://schemas.microsoft.com/office/drawing/2016/5/11/chartex" xmlns:cx6="http://schemas.microsoft.com/office/drawing/2016/5/12/chartex" xmlns:cx7="http://schemas.microsoft.com/office/drawing/2016/5/13/chartex" xmlns:cx8="http://schemas.microsoft.com/office/drawing/2016/5/14/chartex" xmlns:mc="http://schemas.openxmlformats.org/markup-compatibility/2006" xmlns:aink="http://schemas.microsoft.com/office/drawing/2016/ink" xmlns:am3d="http://schemas.microsoft.com/office/drawing/2017/model3d" xmlns:o="urn:schemas-microsoft-com:office:office" xmlns:oel="http://schemas.microsoft.com/office/2019/extlst" xmlns:r="http://schemas.openxmlformats.org/officeDocument/2006/relationships" xmlns:m="http://schemas.openxmlformats.org/officeDocument/2006/math" xmlns:v="urn:schemas-microsoft-com:vml" xmlns:wp14="http://schemas.microsoft.com/office/word/2010/wordprocessingDrawing" xmlns:wp="http://schemas.openxmlformats.org/drawingml/2006/wordprocessingDrawing" xmlns:w10="urn:schemas-microsoft-com:office:word" xmlns:w="http://schemas.openxmlformats.org/wordprocessingml/2006/main" xmlns:w14="http://schemas.microsoft.com/office/word/2010/wordml" xmlns:w15="http://schemas.microsoft.com/office/word/2012/wordml" xmlns:w16cex="http://schemas.microsoft.com/office/word/2018/wordml/cex" xmlns:w16cid="http://schemas.microsoft.com/office/word/2016/wordml/cid" xmlns:w16="http://schemas.microsoft.com/office/word/2018/wordml" xmlns:w16sdtdh="http://schemas.microsoft.com/office/word/2020/wordml/sdtdatahash" xmlns:w16se="http://schemas.microsoft.com/office/word/2015/wordml/symex" xmlns:wpg="http://schemas.microsoft.com/office/word/2010/wordprocessingGroup" xmlns:wpi="http://schemas.microsoft.com/office/word/2010/wordprocessingInk" xmlns:wne="http://schemas.microsoft.com/office/word/2006/wordml" xmlns:wps="http://schemas.microsoft.com/office/word/2010/wordprocessingShape" mc:Ignorable="w14 w15 w16se w16cid w16 w16cex w16sdtdh wp14">
   <w:p>
     <w:pPr>
       <w:pStyle w:val="Header"/>
@@ -20340,7 +20779,7 @@
 </file>
 
 <file path=word/header2.xml><?xml version="1.0" encoding="utf-8"?>
-<w:hdr xmlns:wpc="http://schemas.microsoft.com/office/word/2010/wordprocessingCanvas" xmlns:cx="http://schemas.microsoft.com/office/drawing/2014/chartex" xmlns:cx1="http://schemas.microsoft.com/office/drawing/2015/9/8/chartex" xmlns:cx2="http://schemas.microsoft.com/office/drawing/2015/10/21/chartex" xmlns:cx3="http://schemas.microsoft.com/office/drawing/2016/5/9/chartex" xmlns:cx4="http://schemas.microsoft.com/office/drawing/2016/5/10/chartex" xmlns:cx5="http://schemas.microsoft.com/office/drawing/2016/5/11/chartex" xmlns:cx6="http://schemas.microsoft.com/office/drawing/2016/5/12/chartex" xmlns:cx7="http://schemas.microsoft.com/office/drawing/2016/5/13/chartex" xmlns:cx8="http://schemas.microsoft.com/office/drawing/2016/5/14/chartex" xmlns:mc="http://schemas.openxmlformats.org/markup-compatibility/2006" xmlns:aink="http://schemas.microsoft.com/office/drawing/2016/ink" xmlns:am3d="http://schemas.microsoft.com/office/drawing/2017/model3d" xmlns:o="urn:schemas-microsoft-com:office:office" xmlns:r="http://schemas.openxmlformats.org/officeDocument/2006/relationships" xmlns:m="http://schemas.openxmlformats.org/officeDocument/2006/math" xmlns:v="urn:schemas-microsoft-com:vml" xmlns:wp14="http://schemas.microsoft.com/office/word/2010/wordprocessingDrawing" xmlns:wp="http://schemas.openxmlformats.org/drawingml/2006/wordprocessingDrawing" xmlns:w10="urn:schemas-microsoft-com:office:word" xmlns:w="http://schemas.openxmlformats.org/wordprocessingml/2006/main" xmlns:w14="http://schemas.microsoft.com/office/word/2010/wordml" xmlns:w15="http://schemas.microsoft.com/office/word/2012/wordml" xmlns:w16cex="http://schemas.microsoft.com/office/word/2018/wordml/cex" xmlns:w16cid="http://schemas.microsoft.com/office/word/2016/wordml/cid" xmlns:w16="http://schemas.microsoft.com/office/word/2018/wordml" xmlns:w16se="http://schemas.microsoft.com/office/word/2015/wordml/symex" xmlns:wpg="http://schemas.microsoft.com/office/word/2010/wordprocessingGroup" xmlns:wpi="http://schemas.microsoft.com/office/word/2010/wordprocessingInk" xmlns:wne="http://schemas.microsoft.com/office/word/2006/wordml" xmlns:wps="http://schemas.microsoft.com/office/word/2010/wordprocessingShape" mc:Ignorable="w14 w15 w16se w16cid w16 w16cex wp14">
+<w:hdr xmlns:wpc="http://schemas.microsoft.com/office/word/2010/wordprocessingCanvas" xmlns:cx="http://schemas.microsoft.com/office/drawing/2014/chartex" xmlns:cx1="http://schemas.microsoft.com/office/drawing/2015/9/8/chartex" xmlns:cx2="http://schemas.microsoft.com/office/drawing/2015/10/21/chartex" xmlns:cx3="http://schemas.microsoft.com/office/drawing/2016/5/9/chartex" xmlns:cx4="http://schemas.microsoft.com/office/drawing/2016/5/10/chartex" xmlns:cx5="http://schemas.microsoft.com/office/drawing/2016/5/11/chartex" xmlns:cx6="http://schemas.microsoft.com/office/drawing/2016/5/12/chartex" xmlns:cx7="http://schemas.microsoft.com/office/drawing/2016/5/13/chartex" xmlns:cx8="http://schemas.microsoft.com/office/drawing/2016/5/14/chartex" xmlns:mc="http://schemas.openxmlformats.org/markup-compatibility/2006" xmlns:aink="http://schemas.microsoft.com/office/drawing/2016/ink" xmlns:am3d="http://schemas.microsoft.com/office/drawing/2017/model3d" xmlns:o="urn:schemas-microsoft-com:office:office" xmlns:oel="http://schemas.microsoft.com/office/2019/extlst" xmlns:r="http://schemas.openxmlformats.org/officeDocument/2006/relationships" xmlns:m="http://schemas.openxmlformats.org/officeDocument/2006/math" xmlns:v="urn:schemas-microsoft-com:vml" xmlns:wp14="http://schemas.microsoft.com/office/word/2010/wordprocessingDrawing" xmlns:wp="http://schemas.openxmlformats.org/drawingml/2006/wordprocessingDrawing" xmlns:w10="urn:schemas-microsoft-com:office:word" xmlns:w="http://schemas.openxmlformats.org/wordprocessingml/2006/main" xmlns:w14="http://schemas.microsoft.com/office/word/2010/wordml" xmlns:w15="http://schemas.microsoft.com/office/word/2012/wordml" xmlns:w16cex="http://schemas.microsoft.com/office/word/2018/wordml/cex" xmlns:w16cid="http://schemas.microsoft.com/office/word/2016/wordml/cid" xmlns:w16="http://schemas.microsoft.com/office/word/2018/wordml" xmlns:w16sdtdh="http://schemas.microsoft.com/office/word/2020/wordml/sdtdatahash" xmlns:w16se="http://schemas.microsoft.com/office/word/2015/wordml/symex" xmlns:wpg="http://schemas.microsoft.com/office/word/2010/wordprocessingGroup" xmlns:wpi="http://schemas.microsoft.com/office/word/2010/wordprocessingInk" xmlns:wne="http://schemas.microsoft.com/office/word/2006/wordml" xmlns:wps="http://schemas.microsoft.com/office/word/2010/wordprocessingShape" mc:Ignorable="w14 w15 w16se w16cid w16 w16cex w16sdtdh wp14">
   <w:p>
     <w:pPr>
       <w:pStyle w:val="Header"/>
@@ -20378,7 +20817,7 @@
 </file>
 
 <file path=word/numbering.xml><?xml version="1.0" encoding="utf-8"?>
-<w:numbering xmlns:wpc="http://schemas.microsoft.com/office/word/2010/wordprocessingCanvas" xmlns:cx="http://schemas.microsoft.com/office/drawing/2014/chartex" xmlns:cx1="http://schemas.microsoft.com/office/drawing/2015/9/8/chartex" xmlns:cx2="http://schemas.microsoft.com/office/drawing/2015/10/21/chartex" xmlns:cx3="http://schemas.microsoft.com/office/drawing/2016/5/9/chartex" xmlns:cx4="http://schemas.microsoft.com/office/drawing/2016/5/10/chartex" xmlns:cx5="http://schemas.microsoft.com/office/drawing/2016/5/11/chartex" xmlns:cx6="http://schemas.microsoft.com/office/drawing/2016/5/12/chartex" xmlns:cx7="http://schemas.microsoft.com/office/drawing/2016/5/13/chartex" xmlns:cx8="http://schemas.microsoft.com/office/drawing/2016/5/14/chartex" xmlns:mc="http://schemas.openxmlformats.org/markup-compatibility/2006" xmlns:aink="http://schemas.microsoft.com/office/drawing/2016/ink" xmlns:am3d="http://schemas.microsoft.com/office/drawing/2017/model3d" xmlns:o="urn:schemas-microsoft-com:office:office" xmlns:r="http://schemas.openxmlformats.org/officeDocument/2006/relationships" xmlns:m="http://schemas.openxmlformats.org/officeDocument/2006/math" xmlns:v="urn:schemas-microsoft-com:vml" xmlns:wp14="http://schemas.microsoft.com/office/word/2010/wordprocessingDrawing" xmlns:wp="http://schemas.openxmlformats.org/drawingml/2006/wordprocessingDrawing" xmlns:w10="urn:schemas-microsoft-com:office:word" xmlns:w="http://schemas.openxmlformats.org/wordprocessingml/2006/main" xmlns:w14="http://schemas.microsoft.com/office/word/2010/wordml" xmlns:w15="http://schemas.microsoft.com/office/word/2012/wordml" xmlns:w16cex="http://schemas.microsoft.com/office/word/2018/wordml/cex" xmlns:w16cid="http://schemas.microsoft.com/office/word/2016/wordml/cid" xmlns:w16="http://schemas.microsoft.com/office/word/2018/wordml" xmlns:w16se="http://schemas.microsoft.com/office/word/2015/wordml/symex" xmlns:wpg="http://schemas.microsoft.com/office/word/2010/wordprocessingGroup" xmlns:wpi="http://schemas.microsoft.com/office/word/2010/wordprocessingInk" xmlns:wne="http://schemas.microsoft.com/office/word/2006/wordml" xmlns:wps="http://schemas.microsoft.com/office/word/2010/wordprocessingShape" mc:Ignorable="w14 w15 w16se w16cid w16 w16cex wp14">
+<w:numbering xmlns:wpc="http://schemas.microsoft.com/office/word/2010/wordprocessingCanvas" xmlns:cx="http://schemas.microsoft.com/office/drawing/2014/chartex" xmlns:cx1="http://schemas.microsoft.com/office/drawing/2015/9/8/chartex" xmlns:cx2="http://schemas.microsoft.com/office/drawing/2015/10/21/chartex" xmlns:cx3="http://schemas.microsoft.com/office/drawing/2016/5/9/chartex" xmlns:cx4="http://schemas.microsoft.com/office/drawing/2016/5/10/chartex" xmlns:cx5="http://schemas.microsoft.com/office/drawing/2016/5/11/chartex" xmlns:cx6="http://schemas.microsoft.com/office/drawing/2016/5/12/chartex" xmlns:cx7="http://schemas.microsoft.com/office/drawing/2016/5/13/chartex" xmlns:cx8="http://schemas.microsoft.com/office/drawing/2016/5/14/chartex" xmlns:mc="http://schemas.openxmlformats.org/markup-compatibility/2006" xmlns:aink="http://schemas.microsoft.com/office/drawing/2016/ink" xmlns:am3d="http://schemas.microsoft.com/office/drawing/2017/model3d" xmlns:o="urn:schemas-microsoft-com:office:office" xmlns:oel="http://schemas.microsoft.com/office/2019/extlst" xmlns:r="http://schemas.openxmlformats.org/officeDocument/2006/relationships" xmlns:m="http://schemas.openxmlformats.org/officeDocument/2006/math" xmlns:v="urn:schemas-microsoft-com:vml" xmlns:wp14="http://schemas.microsoft.com/office/word/2010/wordprocessingDrawing" xmlns:wp="http://schemas.openxmlformats.org/drawingml/2006/wordprocessingDrawing" xmlns:w10="urn:schemas-microsoft-com:office:word" xmlns:w="http://schemas.openxmlformats.org/wordprocessingml/2006/main" xmlns:w14="http://schemas.microsoft.com/office/word/2010/wordml" xmlns:w15="http://schemas.microsoft.com/office/word/2012/wordml" xmlns:w16cex="http://schemas.microsoft.com/office/word/2018/wordml/cex" xmlns:w16cid="http://schemas.microsoft.com/office/word/2016/wordml/cid" xmlns:w16="http://schemas.microsoft.com/office/word/2018/wordml" xmlns:w16sdtdh="http://schemas.microsoft.com/office/word/2020/wordml/sdtdatahash" xmlns:w16se="http://schemas.microsoft.com/office/word/2015/wordml/symex" xmlns:wpg="http://schemas.microsoft.com/office/word/2010/wordprocessingGroup" xmlns:wpi="http://schemas.microsoft.com/office/word/2010/wordprocessingInk" xmlns:wne="http://schemas.microsoft.com/office/word/2006/wordml" xmlns:wps="http://schemas.microsoft.com/office/word/2010/wordprocessingShape" mc:Ignorable="w14 w15 w16se w16cid w16 w16cex w16sdtdh wp14">
   <w:abstractNum w:abstractNumId="0" w15:restartNumberingAfterBreak="0">
     <w:nsid w:val="FFFFFF83"/>
     <w:multiLevelType w:val="singleLevel"/>
@@ -20507,13 +20946,13 @@
       </w:pPr>
     </w:lvl>
   </w:abstractNum>
-  <w:num w:numId="1">
+  <w:num w:numId="1" w16cid:durableId="613557668">
     <w:abstractNumId w:val="1"/>
   </w:num>
-  <w:num w:numId="2">
+  <w:num w:numId="2" w16cid:durableId="1714379092">
     <w:abstractNumId w:val="0"/>
   </w:num>
-  <w:num w:numId="3">
+  <w:num w:numId="3" w16cid:durableId="585306641">
     <w:abstractNumId w:val="2"/>
   </w:num>
   <w:numIdMacAtCleanup w:val="3"/>
@@ -20521,7 +20960,7 @@
 </file>
 
 <file path=word/styles.xml><?xml version="1.0" encoding="utf-8"?>
-<w:styles xmlns:mc="http://schemas.openxmlformats.org/markup-compatibility/2006" xmlns:r="http://schemas.openxmlformats.org/officeDocument/2006/relationships" xmlns:w="http://schemas.openxmlformats.org/wordprocessingml/2006/main" xmlns:w14="http://schemas.microsoft.com/office/word/2010/wordml" xmlns:w15="http://schemas.microsoft.com/office/word/2012/wordml" xmlns:w16cex="http://schemas.microsoft.com/office/word/2018/wordml/cex" xmlns:w16cid="http://schemas.microsoft.com/office/word/2016/wordml/cid" xmlns:w16="http://schemas.microsoft.com/office/word/2018/wordml" xmlns:w16se="http://schemas.microsoft.com/office/word/2015/wordml/symex" mc:Ignorable="w14 w15 w16se w16cid w16 w16cex">
+<w:styles xmlns:mc="http://schemas.openxmlformats.org/markup-compatibility/2006" xmlns:r="http://schemas.openxmlformats.org/officeDocument/2006/relationships" xmlns:w="http://schemas.openxmlformats.org/wordprocessingml/2006/main" xmlns:w14="http://schemas.microsoft.com/office/word/2010/wordml" xmlns:w15="http://schemas.microsoft.com/office/word/2012/wordml" xmlns:w16cex="http://schemas.microsoft.com/office/word/2018/wordml/cex" xmlns:w16cid="http://schemas.microsoft.com/office/word/2016/wordml/cid" xmlns:w16="http://schemas.microsoft.com/office/word/2018/wordml" xmlns:w16sdtdh="http://schemas.microsoft.com/office/word/2020/wordml/sdtdatahash" xmlns:w16se="http://schemas.microsoft.com/office/word/2015/wordml/symex" mc:Ignorable="w14 w15 w16se w16cid w16 w16cex w16sdtdh">
   <w:docDefaults>
     <w:rPrDefault>
       <w:rPr>

</xml_diff>